<commit_message>
finished workitems and iteration plans + marked deprecated
</commit_message>
<xml_diff>
--- a/documentation/IterationPlans/Sprint5.docx
+++ b/documentation/IterationPlans/Sprint5.docx
@@ -9,14 +9,12 @@
           <w:rFonts w:ascii="Times New Roman" w:hAnsi="Times New Roman" w:cs="Times New Roman"/>
         </w:rPr>
       </w:pPr>
-      <w:proofErr w:type="gramStart"/>
       <w:r>
         <w:rPr>
           <w:rFonts w:ascii="Times New Roman" w:hAnsi="Times New Roman" w:cs="Times New Roman"/>
         </w:rPr>
         <w:t>G.U.A.R.D.</w:t>
       </w:r>
-      <w:proofErr w:type="gramEnd"/>
     </w:p>
     <w:p>
       <w:pPr>
@@ -644,21 +642,7 @@
         <w:rPr>
           <w:u w:color="0000FF"/>
         </w:rPr>
-        <w:t xml:space="preserve">Research </w:t>
-      </w:r>
-      <w:proofErr w:type="spellStart"/>
-      <w:r>
-        <w:rPr>
-          <w:u w:color="0000FF"/>
-        </w:rPr>
-        <w:t>OpenCV</w:t>
-      </w:r>
-      <w:proofErr w:type="spellEnd"/>
-      <w:r>
-        <w:rPr>
-          <w:u w:color="0000FF"/>
-        </w:rPr>
-        <w:t>.</w:t>
+        <w:t>Research OpenCV.</w:t>
       </w:r>
     </w:p>
     <w:p>
@@ -1041,7 +1025,6 @@
                 <w:rFonts w:cs="Times New Roman"/>
               </w:rPr>
             </w:pPr>
-            <w:bookmarkStart w:id="0" w:name="_GoBack" w:colFirst="3" w:colLast="3"/>
             <w:r>
               <w:rPr>
                 <w:rFonts w:cs="Times New Roman"/>
@@ -1147,21 +1130,288 @@
               <w:jc w:val="center"/>
             </w:pPr>
             <w:hyperlink r:id="rId8" w:history="1">
-              <w:proofErr w:type="spellStart"/>
               <w:r>
                 <w:rPr>
                   <w:rStyle w:val="InternetLink"/>
                   <w:lang w:eastAsia="ja-JP"/>
                 </w:rPr>
-                <w:t>Trello</w:t>
+                <w:t>Trello Board</w:t>
               </w:r>
-              <w:proofErr w:type="spellEnd"/>
+            </w:hyperlink>
+          </w:p>
+        </w:tc>
+        <w:tc>
+          <w:tcPr>
+            <w:tcW w:w="1081" w:type="dxa"/>
+            <w:tcBorders>
+              <w:top w:val="single" w:sz="6" w:space="0" w:color="000000"/>
+              <w:left w:val="single" w:sz="6" w:space="0" w:color="000000"/>
+              <w:bottom w:val="single" w:sz="6" w:space="0" w:color="000000"/>
+              <w:right w:val="single" w:sz="6" w:space="0" w:color="000000"/>
+            </w:tcBorders>
+            <w:shd w:val="clear" w:color="auto" w:fill="auto"/>
+            <w:tcMar>
+              <w:top w:w="80" w:type="dxa"/>
+              <w:left w:w="80" w:type="dxa"/>
+              <w:bottom w:w="80" w:type="dxa"/>
+              <w:right w:w="80" w:type="dxa"/>
+            </w:tcMar>
+            <w:vAlign w:val="bottom"/>
+          </w:tcPr>
+          <w:p>
+            <w:pPr>
+              <w:widowControl/>
+              <w:spacing w:line="240" w:lineRule="auto"/>
+              <w:rPr>
+                <w:rFonts w:cs="Times New Roman"/>
+              </w:rPr>
+            </w:pPr>
+            <w:r>
+              <w:rPr>
+                <w:rFonts w:cs="Times New Roman"/>
+              </w:rPr>
+              <w:t>Sprint 1</w:t>
+            </w:r>
+          </w:p>
+        </w:tc>
+        <w:tc>
+          <w:tcPr>
+            <w:tcW w:w="1179" w:type="dxa"/>
+            <w:tcBorders>
+              <w:top w:val="single" w:sz="6" w:space="0" w:color="000000"/>
+              <w:left w:val="single" w:sz="6" w:space="0" w:color="000000"/>
+              <w:bottom w:val="single" w:sz="6" w:space="0" w:color="000000"/>
+              <w:right w:val="single" w:sz="6" w:space="0" w:color="000000"/>
+            </w:tcBorders>
+            <w:shd w:val="clear" w:color="auto" w:fill="auto"/>
+            <w:tcMar>
+              <w:top w:w="80" w:type="dxa"/>
+              <w:left w:w="80" w:type="dxa"/>
+              <w:bottom w:w="80" w:type="dxa"/>
+              <w:right w:w="80" w:type="dxa"/>
+            </w:tcMar>
+            <w:vAlign w:val="bottom"/>
+          </w:tcPr>
+          <w:p>
+            <w:pPr>
+              <w:widowControl/>
+              <w:spacing w:line="240" w:lineRule="auto"/>
+              <w:rPr>
+                <w:rFonts w:cs="Times New Roman"/>
+              </w:rPr>
+            </w:pPr>
+            <w:r>
+              <w:rPr>
+                <w:rFonts w:cs="Times New Roman"/>
+              </w:rPr>
+              <w:t>Justinas</w:t>
+            </w:r>
+          </w:p>
+        </w:tc>
+        <w:tc>
+          <w:tcPr>
+            <w:tcW w:w="983" w:type="dxa"/>
+            <w:tcBorders>
+              <w:top w:val="single" w:sz="6" w:space="0" w:color="000000"/>
+              <w:left w:val="single" w:sz="6" w:space="0" w:color="000000"/>
+              <w:bottom w:val="single" w:sz="6" w:space="0" w:color="000000"/>
+              <w:right w:val="single" w:sz="6" w:space="0" w:color="000000"/>
+            </w:tcBorders>
+            <w:shd w:val="clear" w:color="auto" w:fill="auto"/>
+            <w:tcMar>
+              <w:top w:w="80" w:type="dxa"/>
+              <w:left w:w="80" w:type="dxa"/>
+              <w:bottom w:w="80" w:type="dxa"/>
+              <w:right w:w="80" w:type="dxa"/>
+            </w:tcMar>
+            <w:vAlign w:val="bottom"/>
+          </w:tcPr>
+          <w:p>
+            <w:pPr>
+              <w:widowControl/>
+              <w:spacing w:line="240" w:lineRule="auto"/>
+              <w:rPr>
+                <w:rFonts w:cs="Times New Roman"/>
+              </w:rPr>
+            </w:pPr>
+            <w:r>
+              <w:rPr>
+                <w:rFonts w:cs="Times New Roman"/>
+              </w:rPr>
+              <w:t>10</w:t>
+            </w:r>
+          </w:p>
+        </w:tc>
+        <w:tc>
+          <w:tcPr>
+            <w:tcW w:w="1179" w:type="dxa"/>
+            <w:tcBorders>
+              <w:top w:val="single" w:sz="6" w:space="0" w:color="000000"/>
+              <w:left w:val="single" w:sz="6" w:space="0" w:color="000000"/>
+              <w:bottom w:val="single" w:sz="6" w:space="0" w:color="000000"/>
+              <w:right w:val="single" w:sz="4" w:space="0" w:color="000000"/>
+            </w:tcBorders>
+            <w:shd w:val="clear" w:color="auto" w:fill="auto"/>
+            <w:tcMar>
+              <w:top w:w="80" w:type="dxa"/>
+              <w:left w:w="80" w:type="dxa"/>
+              <w:bottom w:w="80" w:type="dxa"/>
+              <w:right w:w="80" w:type="dxa"/>
+            </w:tcMar>
+            <w:vAlign w:val="bottom"/>
+          </w:tcPr>
+          <w:p>
+            <w:pPr>
+              <w:widowControl/>
+              <w:spacing w:line="240" w:lineRule="auto"/>
+              <w:rPr>
+                <w:rFonts w:cs="Times New Roman"/>
+              </w:rPr>
+            </w:pPr>
+            <w:r>
+              <w:rPr>
+                <w:rFonts w:cs="Times New Roman"/>
+              </w:rPr>
+              <w:t>5</w:t>
+            </w:r>
+          </w:p>
+        </w:tc>
+      </w:tr>
+      <w:tr>
+        <w:trPr>
+          <w:trHeight w:val="888"/>
+        </w:trPr>
+        <w:tc>
+          <w:tcPr>
+            <w:tcW w:w="1687" w:type="dxa"/>
+            <w:tcBorders>
+              <w:top w:val="single" w:sz="6" w:space="0" w:color="000000"/>
+              <w:left w:val="single" w:sz="4" w:space="0" w:color="000000"/>
+              <w:bottom w:val="single" w:sz="6" w:space="0" w:color="000000"/>
+              <w:right w:val="single" w:sz="6" w:space="0" w:color="000000"/>
+            </w:tcBorders>
+            <w:shd w:val="clear" w:color="auto" w:fill="auto"/>
+            <w:tcMar>
+              <w:top w:w="80" w:type="dxa"/>
+              <w:left w:w="80" w:type="dxa"/>
+              <w:bottom w:w="80" w:type="dxa"/>
+              <w:right w:w="80" w:type="dxa"/>
+            </w:tcMar>
+            <w:vAlign w:val="bottom"/>
+          </w:tcPr>
+          <w:p>
+            <w:pPr>
+              <w:widowControl/>
+              <w:spacing w:line="240" w:lineRule="auto"/>
+              <w:rPr>
+                <w:rFonts w:cs="Times New Roman"/>
+              </w:rPr>
+            </w:pPr>
+            <w:r>
+              <w:rPr>
+                <w:rFonts w:cs="Times New Roman"/>
+              </w:rPr>
+              <w:t>Refactor ControllerActivity</w:t>
+            </w:r>
+          </w:p>
+        </w:tc>
+        <w:tc>
+          <w:tcPr>
+            <w:tcW w:w="1082" w:type="dxa"/>
+            <w:tcBorders>
+              <w:top w:val="single" w:sz="6" w:space="0" w:color="000000"/>
+              <w:left w:val="single" w:sz="6" w:space="0" w:color="000000"/>
+              <w:bottom w:val="single" w:sz="6" w:space="0" w:color="000000"/>
+              <w:right w:val="single" w:sz="6" w:space="0" w:color="000000"/>
+            </w:tcBorders>
+            <w:shd w:val="clear" w:color="auto" w:fill="auto"/>
+            <w:tcMar>
+              <w:top w:w="80" w:type="dxa"/>
+              <w:left w:w="80" w:type="dxa"/>
+              <w:bottom w:w="80" w:type="dxa"/>
+              <w:right w:w="80" w:type="dxa"/>
+            </w:tcMar>
+            <w:vAlign w:val="bottom"/>
+          </w:tcPr>
+          <w:p>
+            <w:pPr>
+              <w:widowControl/>
+              <w:spacing w:line="240" w:lineRule="auto"/>
+              <w:rPr>
+                <w:rFonts w:cs="Times New Roman"/>
+              </w:rPr>
+            </w:pPr>
+            <w:r>
+              <w:rPr>
+                <w:rFonts w:cs="Times New Roman"/>
+              </w:rPr>
+              <w:t>Medium</w:t>
+            </w:r>
+          </w:p>
+        </w:tc>
+        <w:tc>
+          <w:tcPr>
+            <w:tcW w:w="786" w:type="dxa"/>
+            <w:tcBorders>
+              <w:top w:val="single" w:sz="6" w:space="0" w:color="000000"/>
+              <w:left w:val="single" w:sz="6" w:space="0" w:color="000000"/>
+              <w:bottom w:val="single" w:sz="6" w:space="0" w:color="000000"/>
+              <w:right w:val="single" w:sz="6" w:space="0" w:color="000000"/>
+            </w:tcBorders>
+            <w:shd w:val="clear" w:color="auto" w:fill="auto"/>
+            <w:tcMar>
+              <w:top w:w="80" w:type="dxa"/>
+              <w:left w:w="80" w:type="dxa"/>
+              <w:bottom w:w="80" w:type="dxa"/>
+              <w:right w:w="80" w:type="dxa"/>
+            </w:tcMar>
+            <w:vAlign w:val="bottom"/>
+          </w:tcPr>
+          <w:p>
+            <w:pPr>
+              <w:widowControl/>
+              <w:spacing w:line="240" w:lineRule="auto"/>
+              <w:rPr>
+                <w:rFonts w:cs="Times New Roman"/>
+              </w:rPr>
+            </w:pPr>
+            <w:r>
+              <w:rPr>
+                <w:rFonts w:cs="Times New Roman"/>
+              </w:rPr>
+              <w:t>100 %</w:t>
+            </w:r>
+          </w:p>
+        </w:tc>
+        <w:tc>
+          <w:tcPr>
+            <w:tcW w:w="1278" w:type="dxa"/>
+            <w:tcBorders>
+              <w:top w:val="single" w:sz="6" w:space="0" w:color="000000"/>
+              <w:left w:val="single" w:sz="6" w:space="0" w:color="000000"/>
+              <w:bottom w:val="single" w:sz="6" w:space="0" w:color="000000"/>
+              <w:right w:val="single" w:sz="6" w:space="0" w:color="000000"/>
+            </w:tcBorders>
+            <w:shd w:val="clear" w:color="auto" w:fill="auto"/>
+            <w:tcMar>
+              <w:top w:w="80" w:type="dxa"/>
+              <w:left w:w="80" w:type="dxa"/>
+              <w:bottom w:w="80" w:type="dxa"/>
+              <w:right w:w="80" w:type="dxa"/>
+            </w:tcMar>
+            <w:vAlign w:val="bottom"/>
+          </w:tcPr>
+          <w:p>
+            <w:pPr>
+              <w:jc w:val="center"/>
+            </w:pPr>
+            <w:hyperlink r:id="rId9" w:history="1">
               <w:r>
                 <w:rPr>
                   <w:rStyle w:val="InternetLink"/>
                   <w:lang w:eastAsia="ja-JP"/>
                 </w:rPr>
-                <w:t xml:space="preserve"> Board</w:t>
+                <w:t>Trello Board</w:t>
               </w:r>
             </w:hyperlink>
           </w:p>
@@ -1196,7 +1446,7 @@
               <w:rPr>
                 <w:rFonts w:cs="Times New Roman"/>
               </w:rPr>
-              <w:t>Sprint 1</w:t>
+              <w:t>Sprint 5</w:t>
             </w:r>
           </w:p>
         </w:tc>
@@ -1226,14 +1476,12 @@
                 <w:rFonts w:cs="Times New Roman"/>
               </w:rPr>
             </w:pPr>
-            <w:proofErr w:type="spellStart"/>
-            <w:r>
-              <w:rPr>
-                <w:rFonts w:cs="Times New Roman"/>
-              </w:rPr>
-              <w:t>Justinas</w:t>
-            </w:r>
-            <w:proofErr w:type="spellEnd"/>
+            <w:r>
+              <w:rPr>
+                <w:rFonts w:cs="Times New Roman"/>
+              </w:rPr>
+              <w:t>Joacim</w:t>
+            </w:r>
           </w:p>
         </w:tc>
         <w:tc>
@@ -1267,6 +1515,1129 @@
                 <w:rFonts w:cs="Times New Roman"/>
               </w:rPr>
               <w:t>10</w:t>
+            </w:r>
+          </w:p>
+        </w:tc>
+        <w:tc>
+          <w:tcPr>
+            <w:tcW w:w="1179" w:type="dxa"/>
+            <w:tcBorders>
+              <w:top w:val="single" w:sz="6" w:space="0" w:color="000000"/>
+              <w:left w:val="single" w:sz="6" w:space="0" w:color="000000"/>
+              <w:bottom w:val="single" w:sz="6" w:space="0" w:color="000000"/>
+              <w:right w:val="single" w:sz="4" w:space="0" w:color="000000"/>
+            </w:tcBorders>
+            <w:shd w:val="clear" w:color="auto" w:fill="auto"/>
+            <w:tcMar>
+              <w:top w:w="80" w:type="dxa"/>
+              <w:left w:w="80" w:type="dxa"/>
+              <w:bottom w:w="80" w:type="dxa"/>
+              <w:right w:w="80" w:type="dxa"/>
+            </w:tcMar>
+            <w:vAlign w:val="bottom"/>
+          </w:tcPr>
+          <w:p>
+            <w:pPr>
+              <w:widowControl/>
+              <w:spacing w:line="240" w:lineRule="auto"/>
+              <w:rPr>
+                <w:rFonts w:cs="Times New Roman"/>
+              </w:rPr>
+            </w:pPr>
+            <w:r>
+              <w:rPr>
+                <w:rFonts w:cs="Times New Roman"/>
+              </w:rPr>
+              <w:t>0</w:t>
+            </w:r>
+          </w:p>
+        </w:tc>
+      </w:tr>
+      <w:tr>
+        <w:trPr>
+          <w:trHeight w:val="668"/>
+        </w:trPr>
+        <w:tc>
+          <w:tcPr>
+            <w:tcW w:w="1687" w:type="dxa"/>
+            <w:tcBorders>
+              <w:top w:val="single" w:sz="6" w:space="0" w:color="000000"/>
+              <w:left w:val="single" w:sz="4" w:space="0" w:color="000000"/>
+              <w:bottom w:val="single" w:sz="6" w:space="0" w:color="000000"/>
+              <w:right w:val="single" w:sz="6" w:space="0" w:color="000000"/>
+            </w:tcBorders>
+            <w:shd w:val="clear" w:color="auto" w:fill="auto"/>
+            <w:tcMar>
+              <w:top w:w="80" w:type="dxa"/>
+              <w:left w:w="80" w:type="dxa"/>
+              <w:bottom w:w="80" w:type="dxa"/>
+              <w:right w:w="80" w:type="dxa"/>
+            </w:tcMar>
+            <w:vAlign w:val="bottom"/>
+          </w:tcPr>
+          <w:p>
+            <w:pPr>
+              <w:widowControl/>
+              <w:spacing w:line="240" w:lineRule="auto"/>
+              <w:rPr>
+                <w:rFonts w:cs="Times New Roman"/>
+              </w:rPr>
+            </w:pPr>
+            <w:r>
+              <w:rPr>
+                <w:rFonts w:cs="Times New Roman"/>
+              </w:rPr>
+              <w:t>Node.js server</w:t>
+            </w:r>
+          </w:p>
+        </w:tc>
+        <w:tc>
+          <w:tcPr>
+            <w:tcW w:w="1082" w:type="dxa"/>
+            <w:tcBorders>
+              <w:top w:val="single" w:sz="6" w:space="0" w:color="000000"/>
+              <w:left w:val="single" w:sz="6" w:space="0" w:color="000000"/>
+              <w:bottom w:val="single" w:sz="6" w:space="0" w:color="000000"/>
+              <w:right w:val="single" w:sz="6" w:space="0" w:color="000000"/>
+            </w:tcBorders>
+            <w:shd w:val="clear" w:color="auto" w:fill="auto"/>
+            <w:tcMar>
+              <w:top w:w="80" w:type="dxa"/>
+              <w:left w:w="80" w:type="dxa"/>
+              <w:bottom w:w="80" w:type="dxa"/>
+              <w:right w:w="80" w:type="dxa"/>
+            </w:tcMar>
+            <w:vAlign w:val="bottom"/>
+          </w:tcPr>
+          <w:p>
+            <w:pPr>
+              <w:widowControl/>
+              <w:spacing w:line="240" w:lineRule="auto"/>
+              <w:rPr>
+                <w:rFonts w:cs="Times New Roman"/>
+              </w:rPr>
+            </w:pPr>
+            <w:r>
+              <w:rPr>
+                <w:rFonts w:cs="Times New Roman"/>
+              </w:rPr>
+              <w:t>High</w:t>
+            </w:r>
+          </w:p>
+        </w:tc>
+        <w:tc>
+          <w:tcPr>
+            <w:tcW w:w="786" w:type="dxa"/>
+            <w:tcBorders>
+              <w:top w:val="single" w:sz="6" w:space="0" w:color="000000"/>
+              <w:left w:val="single" w:sz="6" w:space="0" w:color="000000"/>
+              <w:bottom w:val="single" w:sz="6" w:space="0" w:color="000000"/>
+              <w:right w:val="single" w:sz="6" w:space="0" w:color="000000"/>
+            </w:tcBorders>
+            <w:shd w:val="clear" w:color="auto" w:fill="auto"/>
+            <w:tcMar>
+              <w:top w:w="80" w:type="dxa"/>
+              <w:left w:w="80" w:type="dxa"/>
+              <w:bottom w:w="80" w:type="dxa"/>
+              <w:right w:w="80" w:type="dxa"/>
+            </w:tcMar>
+            <w:vAlign w:val="bottom"/>
+          </w:tcPr>
+          <w:p>
+            <w:pPr>
+              <w:widowControl/>
+              <w:spacing w:line="240" w:lineRule="auto"/>
+              <w:rPr>
+                <w:rFonts w:cs="Times New Roman"/>
+              </w:rPr>
+            </w:pPr>
+            <w:r>
+              <w:rPr>
+                <w:rFonts w:cs="Times New Roman"/>
+              </w:rPr>
+              <w:t>100 %</w:t>
+            </w:r>
+          </w:p>
+        </w:tc>
+        <w:tc>
+          <w:tcPr>
+            <w:tcW w:w="1278" w:type="dxa"/>
+            <w:tcBorders>
+              <w:top w:val="single" w:sz="6" w:space="0" w:color="000000"/>
+              <w:left w:val="single" w:sz="6" w:space="0" w:color="000000"/>
+              <w:bottom w:val="single" w:sz="6" w:space="0" w:color="000000"/>
+              <w:right w:val="single" w:sz="6" w:space="0" w:color="000000"/>
+            </w:tcBorders>
+            <w:shd w:val="clear" w:color="auto" w:fill="auto"/>
+            <w:tcMar>
+              <w:top w:w="80" w:type="dxa"/>
+              <w:left w:w="80" w:type="dxa"/>
+              <w:bottom w:w="80" w:type="dxa"/>
+              <w:right w:w="80" w:type="dxa"/>
+            </w:tcMar>
+            <w:vAlign w:val="bottom"/>
+          </w:tcPr>
+          <w:p>
+            <w:pPr>
+              <w:jc w:val="center"/>
+            </w:pPr>
+            <w:hyperlink r:id="rId10" w:history="1">
+              <w:r>
+                <w:rPr>
+                  <w:rStyle w:val="InternetLink"/>
+                  <w:lang w:eastAsia="ja-JP"/>
+                </w:rPr>
+                <w:t>Trello Board</w:t>
+              </w:r>
+            </w:hyperlink>
+          </w:p>
+        </w:tc>
+        <w:tc>
+          <w:tcPr>
+            <w:tcW w:w="1081" w:type="dxa"/>
+            <w:tcBorders>
+              <w:top w:val="single" w:sz="6" w:space="0" w:color="000000"/>
+              <w:left w:val="single" w:sz="6" w:space="0" w:color="000000"/>
+              <w:bottom w:val="single" w:sz="6" w:space="0" w:color="000000"/>
+              <w:right w:val="single" w:sz="6" w:space="0" w:color="000000"/>
+            </w:tcBorders>
+            <w:shd w:val="clear" w:color="auto" w:fill="auto"/>
+            <w:tcMar>
+              <w:top w:w="80" w:type="dxa"/>
+              <w:left w:w="80" w:type="dxa"/>
+              <w:bottom w:w="80" w:type="dxa"/>
+              <w:right w:w="80" w:type="dxa"/>
+            </w:tcMar>
+            <w:vAlign w:val="bottom"/>
+          </w:tcPr>
+          <w:p>
+            <w:pPr>
+              <w:widowControl/>
+              <w:spacing w:line="240" w:lineRule="auto"/>
+              <w:rPr>
+                <w:rFonts w:cs="Times New Roman"/>
+              </w:rPr>
+            </w:pPr>
+            <w:r>
+              <w:rPr>
+                <w:rFonts w:cs="Times New Roman"/>
+              </w:rPr>
+              <w:t>Sprint 6</w:t>
+            </w:r>
+          </w:p>
+        </w:tc>
+        <w:tc>
+          <w:tcPr>
+            <w:tcW w:w="1179" w:type="dxa"/>
+            <w:tcBorders>
+              <w:top w:val="single" w:sz="6" w:space="0" w:color="000000"/>
+              <w:left w:val="single" w:sz="6" w:space="0" w:color="000000"/>
+              <w:bottom w:val="single" w:sz="6" w:space="0" w:color="000000"/>
+              <w:right w:val="single" w:sz="6" w:space="0" w:color="000000"/>
+            </w:tcBorders>
+            <w:shd w:val="clear" w:color="auto" w:fill="auto"/>
+            <w:tcMar>
+              <w:top w:w="80" w:type="dxa"/>
+              <w:left w:w="80" w:type="dxa"/>
+              <w:bottom w:w="80" w:type="dxa"/>
+              <w:right w:w="80" w:type="dxa"/>
+            </w:tcMar>
+            <w:vAlign w:val="bottom"/>
+          </w:tcPr>
+          <w:p>
+            <w:pPr>
+              <w:widowControl/>
+              <w:spacing w:line="240" w:lineRule="auto"/>
+              <w:rPr>
+                <w:rFonts w:cs="Times New Roman"/>
+              </w:rPr>
+            </w:pPr>
+            <w:r>
+              <w:rPr>
+                <w:rFonts w:cs="Times New Roman"/>
+              </w:rPr>
+              <w:t>Justinas</w:t>
+            </w:r>
+          </w:p>
+        </w:tc>
+        <w:tc>
+          <w:tcPr>
+            <w:tcW w:w="983" w:type="dxa"/>
+            <w:tcBorders>
+              <w:top w:val="single" w:sz="6" w:space="0" w:color="000000"/>
+              <w:left w:val="single" w:sz="6" w:space="0" w:color="000000"/>
+              <w:bottom w:val="single" w:sz="6" w:space="0" w:color="000000"/>
+              <w:right w:val="single" w:sz="6" w:space="0" w:color="000000"/>
+            </w:tcBorders>
+            <w:shd w:val="clear" w:color="auto" w:fill="auto"/>
+            <w:tcMar>
+              <w:top w:w="80" w:type="dxa"/>
+              <w:left w:w="80" w:type="dxa"/>
+              <w:bottom w:w="80" w:type="dxa"/>
+              <w:right w:w="80" w:type="dxa"/>
+            </w:tcMar>
+            <w:vAlign w:val="bottom"/>
+          </w:tcPr>
+          <w:p>
+            <w:pPr>
+              <w:widowControl/>
+              <w:spacing w:line="240" w:lineRule="auto"/>
+              <w:rPr>
+                <w:rFonts w:cs="Times New Roman"/>
+              </w:rPr>
+            </w:pPr>
+            <w:r>
+              <w:rPr>
+                <w:rFonts w:cs="Times New Roman"/>
+              </w:rPr>
+              <w:t>15</w:t>
+            </w:r>
+          </w:p>
+        </w:tc>
+        <w:tc>
+          <w:tcPr>
+            <w:tcW w:w="1179" w:type="dxa"/>
+            <w:tcBorders>
+              <w:top w:val="single" w:sz="6" w:space="0" w:color="000000"/>
+              <w:left w:val="single" w:sz="6" w:space="0" w:color="000000"/>
+              <w:bottom w:val="single" w:sz="6" w:space="0" w:color="000000"/>
+              <w:right w:val="single" w:sz="4" w:space="0" w:color="000000"/>
+            </w:tcBorders>
+            <w:shd w:val="clear" w:color="auto" w:fill="auto"/>
+            <w:tcMar>
+              <w:top w:w="80" w:type="dxa"/>
+              <w:left w:w="80" w:type="dxa"/>
+              <w:bottom w:w="80" w:type="dxa"/>
+              <w:right w:w="80" w:type="dxa"/>
+            </w:tcMar>
+            <w:vAlign w:val="bottom"/>
+          </w:tcPr>
+          <w:p>
+            <w:pPr>
+              <w:widowControl/>
+              <w:spacing w:line="240" w:lineRule="auto"/>
+              <w:rPr>
+                <w:rFonts w:cs="Times New Roman"/>
+              </w:rPr>
+            </w:pPr>
+            <w:r>
+              <w:rPr>
+                <w:rFonts w:cs="Times New Roman"/>
+              </w:rPr>
+              <w:t>30</w:t>
+            </w:r>
+          </w:p>
+        </w:tc>
+      </w:tr>
+      <w:tr>
+        <w:trPr>
+          <w:trHeight w:val="448"/>
+        </w:trPr>
+        <w:tc>
+          <w:tcPr>
+            <w:tcW w:w="1687" w:type="dxa"/>
+            <w:tcBorders>
+              <w:top w:val="single" w:sz="6" w:space="0" w:color="000000"/>
+              <w:left w:val="single" w:sz="4" w:space="0" w:color="000000"/>
+              <w:bottom w:val="single" w:sz="6" w:space="0" w:color="000000"/>
+              <w:right w:val="single" w:sz="6" w:space="0" w:color="000000"/>
+            </w:tcBorders>
+            <w:shd w:val="clear" w:color="auto" w:fill="auto"/>
+            <w:tcMar>
+              <w:top w:w="80" w:type="dxa"/>
+              <w:left w:w="80" w:type="dxa"/>
+              <w:bottom w:w="80" w:type="dxa"/>
+              <w:right w:w="80" w:type="dxa"/>
+            </w:tcMar>
+            <w:vAlign w:val="bottom"/>
+          </w:tcPr>
+          <w:p>
+            <w:pPr>
+              <w:widowControl/>
+              <w:spacing w:line="240" w:lineRule="auto"/>
+              <w:rPr>
+                <w:rFonts w:cs="Times New Roman"/>
+              </w:rPr>
+            </w:pPr>
+            <w:r>
+              <w:rPr>
+                <w:rFonts w:cs="Times New Roman"/>
+              </w:rPr>
+              <w:t>Rotate car to specific angle</w:t>
+            </w:r>
+          </w:p>
+        </w:tc>
+        <w:tc>
+          <w:tcPr>
+            <w:tcW w:w="1082" w:type="dxa"/>
+            <w:tcBorders>
+              <w:top w:val="single" w:sz="6" w:space="0" w:color="000000"/>
+              <w:left w:val="single" w:sz="6" w:space="0" w:color="000000"/>
+              <w:bottom w:val="single" w:sz="6" w:space="0" w:color="000000"/>
+              <w:right w:val="single" w:sz="6" w:space="0" w:color="000000"/>
+            </w:tcBorders>
+            <w:shd w:val="clear" w:color="auto" w:fill="auto"/>
+            <w:tcMar>
+              <w:top w:w="80" w:type="dxa"/>
+              <w:left w:w="80" w:type="dxa"/>
+              <w:bottom w:w="80" w:type="dxa"/>
+              <w:right w:w="80" w:type="dxa"/>
+            </w:tcMar>
+            <w:vAlign w:val="bottom"/>
+          </w:tcPr>
+          <w:p>
+            <w:pPr>
+              <w:widowControl/>
+              <w:spacing w:line="240" w:lineRule="auto"/>
+              <w:rPr>
+                <w:rFonts w:cs="Times New Roman"/>
+              </w:rPr>
+            </w:pPr>
+            <w:r>
+              <w:rPr>
+                <w:rFonts w:cs="Times New Roman"/>
+              </w:rPr>
+              <w:t>High</w:t>
+            </w:r>
+          </w:p>
+        </w:tc>
+        <w:tc>
+          <w:tcPr>
+            <w:tcW w:w="786" w:type="dxa"/>
+            <w:tcBorders>
+              <w:top w:val="single" w:sz="6" w:space="0" w:color="000000"/>
+              <w:left w:val="single" w:sz="6" w:space="0" w:color="000000"/>
+              <w:bottom w:val="single" w:sz="6" w:space="0" w:color="000000"/>
+              <w:right w:val="single" w:sz="6" w:space="0" w:color="000000"/>
+            </w:tcBorders>
+            <w:shd w:val="clear" w:color="auto" w:fill="auto"/>
+            <w:tcMar>
+              <w:top w:w="80" w:type="dxa"/>
+              <w:left w:w="80" w:type="dxa"/>
+              <w:bottom w:w="80" w:type="dxa"/>
+              <w:right w:w="80" w:type="dxa"/>
+            </w:tcMar>
+            <w:vAlign w:val="bottom"/>
+          </w:tcPr>
+          <w:p>
+            <w:pPr>
+              <w:widowControl/>
+              <w:spacing w:line="240" w:lineRule="auto"/>
+              <w:rPr>
+                <w:rFonts w:cs="Times New Roman"/>
+              </w:rPr>
+            </w:pPr>
+            <w:r>
+              <w:rPr>
+                <w:rFonts w:cs="Times New Roman"/>
+              </w:rPr>
+              <w:t>100 %</w:t>
+            </w:r>
+          </w:p>
+        </w:tc>
+        <w:tc>
+          <w:tcPr>
+            <w:tcW w:w="1278" w:type="dxa"/>
+            <w:tcBorders>
+              <w:top w:val="single" w:sz="6" w:space="0" w:color="000000"/>
+              <w:left w:val="single" w:sz="6" w:space="0" w:color="000000"/>
+              <w:bottom w:val="single" w:sz="6" w:space="0" w:color="000000"/>
+              <w:right w:val="single" w:sz="6" w:space="0" w:color="000000"/>
+            </w:tcBorders>
+            <w:shd w:val="clear" w:color="auto" w:fill="auto"/>
+            <w:tcMar>
+              <w:top w:w="80" w:type="dxa"/>
+              <w:left w:w="80" w:type="dxa"/>
+              <w:bottom w:w="80" w:type="dxa"/>
+              <w:right w:w="80" w:type="dxa"/>
+            </w:tcMar>
+            <w:vAlign w:val="bottom"/>
+          </w:tcPr>
+          <w:p>
+            <w:pPr>
+              <w:jc w:val="center"/>
+            </w:pPr>
+            <w:hyperlink r:id="rId11" w:history="1">
+              <w:r>
+                <w:rPr>
+                  <w:rStyle w:val="InternetLink"/>
+                  <w:lang w:eastAsia="ja-JP"/>
+                </w:rPr>
+                <w:t>Trello Board</w:t>
+              </w:r>
+            </w:hyperlink>
+          </w:p>
+        </w:tc>
+        <w:tc>
+          <w:tcPr>
+            <w:tcW w:w="1081" w:type="dxa"/>
+            <w:tcBorders>
+              <w:top w:val="single" w:sz="6" w:space="0" w:color="000000"/>
+              <w:left w:val="single" w:sz="6" w:space="0" w:color="000000"/>
+              <w:bottom w:val="single" w:sz="6" w:space="0" w:color="000000"/>
+              <w:right w:val="single" w:sz="6" w:space="0" w:color="000000"/>
+            </w:tcBorders>
+            <w:shd w:val="clear" w:color="auto" w:fill="auto"/>
+            <w:tcMar>
+              <w:top w:w="80" w:type="dxa"/>
+              <w:left w:w="80" w:type="dxa"/>
+              <w:bottom w:w="80" w:type="dxa"/>
+              <w:right w:w="80" w:type="dxa"/>
+            </w:tcMar>
+            <w:vAlign w:val="bottom"/>
+          </w:tcPr>
+          <w:p>
+            <w:pPr>
+              <w:widowControl/>
+              <w:spacing w:line="240" w:lineRule="auto"/>
+              <w:rPr>
+                <w:rFonts w:cs="Times New Roman"/>
+              </w:rPr>
+            </w:pPr>
+            <w:r>
+              <w:rPr>
+                <w:rFonts w:cs="Times New Roman"/>
+              </w:rPr>
+              <w:t>Sprint 5</w:t>
+            </w:r>
+          </w:p>
+        </w:tc>
+        <w:tc>
+          <w:tcPr>
+            <w:tcW w:w="1179" w:type="dxa"/>
+            <w:tcBorders>
+              <w:top w:val="single" w:sz="6" w:space="0" w:color="000000"/>
+              <w:left w:val="single" w:sz="6" w:space="0" w:color="000000"/>
+              <w:bottom w:val="single" w:sz="6" w:space="0" w:color="000000"/>
+              <w:right w:val="single" w:sz="6" w:space="0" w:color="000000"/>
+            </w:tcBorders>
+            <w:shd w:val="clear" w:color="auto" w:fill="auto"/>
+            <w:tcMar>
+              <w:top w:w="80" w:type="dxa"/>
+              <w:left w:w="80" w:type="dxa"/>
+              <w:bottom w:w="80" w:type="dxa"/>
+              <w:right w:w="80" w:type="dxa"/>
+            </w:tcMar>
+            <w:vAlign w:val="bottom"/>
+          </w:tcPr>
+          <w:p>
+            <w:pPr>
+              <w:widowControl/>
+              <w:spacing w:line="240" w:lineRule="auto"/>
+              <w:rPr>
+                <w:rFonts w:cs="Times New Roman"/>
+              </w:rPr>
+            </w:pPr>
+            <w:r>
+              <w:rPr>
+                <w:rFonts w:cs="Times New Roman"/>
+              </w:rPr>
+              <w:t>Joacim</w:t>
+            </w:r>
+          </w:p>
+        </w:tc>
+        <w:tc>
+          <w:tcPr>
+            <w:tcW w:w="983" w:type="dxa"/>
+            <w:tcBorders>
+              <w:top w:val="single" w:sz="6" w:space="0" w:color="000000"/>
+              <w:left w:val="single" w:sz="6" w:space="0" w:color="000000"/>
+              <w:bottom w:val="single" w:sz="6" w:space="0" w:color="000000"/>
+              <w:right w:val="single" w:sz="6" w:space="0" w:color="000000"/>
+            </w:tcBorders>
+            <w:shd w:val="clear" w:color="auto" w:fill="auto"/>
+            <w:tcMar>
+              <w:top w:w="80" w:type="dxa"/>
+              <w:left w:w="80" w:type="dxa"/>
+              <w:bottom w:w="80" w:type="dxa"/>
+              <w:right w:w="80" w:type="dxa"/>
+            </w:tcMar>
+            <w:vAlign w:val="bottom"/>
+          </w:tcPr>
+          <w:p>
+            <w:pPr>
+              <w:widowControl/>
+              <w:spacing w:line="240" w:lineRule="auto"/>
+              <w:rPr>
+                <w:rFonts w:cs="Times New Roman"/>
+              </w:rPr>
+            </w:pPr>
+            <w:r>
+              <w:rPr>
+                <w:rFonts w:cs="Times New Roman"/>
+              </w:rPr>
+              <w:t>5</w:t>
+            </w:r>
+          </w:p>
+        </w:tc>
+        <w:tc>
+          <w:tcPr>
+            <w:tcW w:w="1179" w:type="dxa"/>
+            <w:tcBorders>
+              <w:top w:val="single" w:sz="6" w:space="0" w:color="000000"/>
+              <w:left w:val="single" w:sz="6" w:space="0" w:color="000000"/>
+              <w:bottom w:val="single" w:sz="6" w:space="0" w:color="000000"/>
+              <w:right w:val="single" w:sz="4" w:space="0" w:color="000000"/>
+            </w:tcBorders>
+            <w:shd w:val="clear" w:color="auto" w:fill="auto"/>
+            <w:tcMar>
+              <w:top w:w="80" w:type="dxa"/>
+              <w:left w:w="80" w:type="dxa"/>
+              <w:bottom w:w="80" w:type="dxa"/>
+              <w:right w:w="80" w:type="dxa"/>
+            </w:tcMar>
+            <w:vAlign w:val="bottom"/>
+          </w:tcPr>
+          <w:p>
+            <w:pPr>
+              <w:widowControl/>
+              <w:spacing w:line="240" w:lineRule="auto"/>
+              <w:rPr>
+                <w:rFonts w:cs="Times New Roman"/>
+              </w:rPr>
+            </w:pPr>
+            <w:r>
+              <w:rPr>
+                <w:rFonts w:cs="Times New Roman"/>
+              </w:rPr>
+              <w:t>0</w:t>
+            </w:r>
+          </w:p>
+        </w:tc>
+      </w:tr>
+      <w:tr>
+        <w:trPr>
+          <w:trHeight w:val="668"/>
+        </w:trPr>
+        <w:tc>
+          <w:tcPr>
+            <w:tcW w:w="1687" w:type="dxa"/>
+            <w:tcBorders>
+              <w:top w:val="single" w:sz="6" w:space="0" w:color="000000"/>
+              <w:left w:val="single" w:sz="4" w:space="0" w:color="000000"/>
+              <w:bottom w:val="single" w:sz="6" w:space="0" w:color="000000"/>
+              <w:right w:val="single" w:sz="6" w:space="0" w:color="000000"/>
+            </w:tcBorders>
+            <w:shd w:val="clear" w:color="auto" w:fill="auto"/>
+            <w:tcMar>
+              <w:top w:w="80" w:type="dxa"/>
+              <w:left w:w="80" w:type="dxa"/>
+              <w:bottom w:w="80" w:type="dxa"/>
+              <w:right w:w="80" w:type="dxa"/>
+            </w:tcMar>
+            <w:vAlign w:val="bottom"/>
+          </w:tcPr>
+          <w:p>
+            <w:pPr>
+              <w:widowControl/>
+              <w:spacing w:line="240" w:lineRule="auto"/>
+              <w:rPr>
+                <w:rFonts w:cs="Times New Roman"/>
+              </w:rPr>
+            </w:pPr>
+            <w:r>
+              <w:rPr>
+                <w:rFonts w:cs="Times New Roman"/>
+              </w:rPr>
+              <w:t>Parking sensors (refactor)</w:t>
+            </w:r>
+          </w:p>
+        </w:tc>
+        <w:tc>
+          <w:tcPr>
+            <w:tcW w:w="1082" w:type="dxa"/>
+            <w:tcBorders>
+              <w:top w:val="single" w:sz="6" w:space="0" w:color="000000"/>
+              <w:left w:val="single" w:sz="6" w:space="0" w:color="000000"/>
+              <w:bottom w:val="single" w:sz="6" w:space="0" w:color="000000"/>
+              <w:right w:val="single" w:sz="6" w:space="0" w:color="000000"/>
+            </w:tcBorders>
+            <w:shd w:val="clear" w:color="auto" w:fill="auto"/>
+            <w:tcMar>
+              <w:top w:w="80" w:type="dxa"/>
+              <w:left w:w="80" w:type="dxa"/>
+              <w:bottom w:w="80" w:type="dxa"/>
+              <w:right w:w="80" w:type="dxa"/>
+            </w:tcMar>
+            <w:vAlign w:val="bottom"/>
+          </w:tcPr>
+          <w:p>
+            <w:pPr>
+              <w:widowControl/>
+              <w:spacing w:line="240" w:lineRule="auto"/>
+              <w:rPr>
+                <w:rFonts w:cs="Times New Roman"/>
+              </w:rPr>
+            </w:pPr>
+            <w:r>
+              <w:rPr>
+                <w:rFonts w:cs="Times New Roman"/>
+              </w:rPr>
+              <w:t>High</w:t>
+            </w:r>
+          </w:p>
+        </w:tc>
+        <w:tc>
+          <w:tcPr>
+            <w:tcW w:w="786" w:type="dxa"/>
+            <w:tcBorders>
+              <w:top w:val="single" w:sz="6" w:space="0" w:color="000000"/>
+              <w:left w:val="single" w:sz="6" w:space="0" w:color="000000"/>
+              <w:bottom w:val="single" w:sz="6" w:space="0" w:color="000000"/>
+              <w:right w:val="single" w:sz="6" w:space="0" w:color="000000"/>
+            </w:tcBorders>
+            <w:shd w:val="clear" w:color="auto" w:fill="auto"/>
+            <w:tcMar>
+              <w:top w:w="80" w:type="dxa"/>
+              <w:left w:w="80" w:type="dxa"/>
+              <w:bottom w:w="80" w:type="dxa"/>
+              <w:right w:w="80" w:type="dxa"/>
+            </w:tcMar>
+            <w:vAlign w:val="bottom"/>
+          </w:tcPr>
+          <w:p>
+            <w:pPr>
+              <w:widowControl/>
+              <w:spacing w:line="240" w:lineRule="auto"/>
+              <w:rPr>
+                <w:rFonts w:cs="Times New Roman"/>
+              </w:rPr>
+            </w:pPr>
+            <w:r>
+              <w:rPr>
+                <w:rFonts w:cs="Times New Roman"/>
+              </w:rPr>
+              <w:t>10</w:t>
+            </w:r>
+            <w:r>
+              <w:rPr>
+                <w:rFonts w:cs="Times New Roman"/>
+              </w:rPr>
+              <w:t>0 %</w:t>
+            </w:r>
+          </w:p>
+        </w:tc>
+        <w:tc>
+          <w:tcPr>
+            <w:tcW w:w="1278" w:type="dxa"/>
+            <w:tcBorders>
+              <w:top w:val="single" w:sz="6" w:space="0" w:color="000000"/>
+              <w:left w:val="single" w:sz="6" w:space="0" w:color="000000"/>
+              <w:bottom w:val="single" w:sz="6" w:space="0" w:color="000000"/>
+              <w:right w:val="single" w:sz="6" w:space="0" w:color="000000"/>
+            </w:tcBorders>
+            <w:shd w:val="clear" w:color="auto" w:fill="auto"/>
+            <w:tcMar>
+              <w:top w:w="80" w:type="dxa"/>
+              <w:left w:w="80" w:type="dxa"/>
+              <w:bottom w:w="80" w:type="dxa"/>
+              <w:right w:w="80" w:type="dxa"/>
+            </w:tcMar>
+            <w:vAlign w:val="bottom"/>
+          </w:tcPr>
+          <w:p>
+            <w:pPr>
+              <w:jc w:val="center"/>
+            </w:pPr>
+            <w:hyperlink r:id="rId12" w:history="1">
+              <w:r>
+                <w:rPr>
+                  <w:rStyle w:val="InternetLink"/>
+                  <w:lang w:eastAsia="ja-JP"/>
+                </w:rPr>
+                <w:t>Trello Board</w:t>
+              </w:r>
+            </w:hyperlink>
+          </w:p>
+        </w:tc>
+        <w:tc>
+          <w:tcPr>
+            <w:tcW w:w="1081" w:type="dxa"/>
+            <w:tcBorders>
+              <w:top w:val="single" w:sz="6" w:space="0" w:color="000000"/>
+              <w:left w:val="single" w:sz="6" w:space="0" w:color="000000"/>
+              <w:bottom w:val="single" w:sz="6" w:space="0" w:color="000000"/>
+              <w:right w:val="single" w:sz="6" w:space="0" w:color="000000"/>
+            </w:tcBorders>
+            <w:shd w:val="clear" w:color="auto" w:fill="auto"/>
+            <w:tcMar>
+              <w:top w:w="80" w:type="dxa"/>
+              <w:left w:w="80" w:type="dxa"/>
+              <w:bottom w:w="80" w:type="dxa"/>
+              <w:right w:w="80" w:type="dxa"/>
+            </w:tcMar>
+            <w:vAlign w:val="bottom"/>
+          </w:tcPr>
+          <w:p>
+            <w:pPr>
+              <w:widowControl/>
+              <w:spacing w:line="240" w:lineRule="auto"/>
+              <w:rPr>
+                <w:rFonts w:cs="Times New Roman"/>
+              </w:rPr>
+            </w:pPr>
+            <w:r>
+              <w:rPr>
+                <w:rFonts w:cs="Times New Roman"/>
+              </w:rPr>
+              <w:t>Sprint 3</w:t>
+            </w:r>
+          </w:p>
+        </w:tc>
+        <w:tc>
+          <w:tcPr>
+            <w:tcW w:w="1179" w:type="dxa"/>
+            <w:tcBorders>
+              <w:top w:val="single" w:sz="6" w:space="0" w:color="000000"/>
+              <w:left w:val="single" w:sz="6" w:space="0" w:color="000000"/>
+              <w:bottom w:val="single" w:sz="6" w:space="0" w:color="000000"/>
+              <w:right w:val="single" w:sz="6" w:space="0" w:color="000000"/>
+            </w:tcBorders>
+            <w:shd w:val="clear" w:color="auto" w:fill="auto"/>
+            <w:tcMar>
+              <w:top w:w="80" w:type="dxa"/>
+              <w:left w:w="80" w:type="dxa"/>
+              <w:bottom w:w="80" w:type="dxa"/>
+              <w:right w:w="80" w:type="dxa"/>
+            </w:tcMar>
+            <w:vAlign w:val="bottom"/>
+          </w:tcPr>
+          <w:p>
+            <w:pPr>
+              <w:widowControl/>
+              <w:spacing w:line="240" w:lineRule="auto"/>
+              <w:rPr>
+                <w:rFonts w:cs="Times New Roman"/>
+              </w:rPr>
+            </w:pPr>
+            <w:r>
+              <w:rPr>
+                <w:rFonts w:cs="Times New Roman"/>
+              </w:rPr>
+              <w:t>Joacim and Boyan</w:t>
+            </w:r>
+          </w:p>
+        </w:tc>
+        <w:tc>
+          <w:tcPr>
+            <w:tcW w:w="983" w:type="dxa"/>
+            <w:tcBorders>
+              <w:top w:val="single" w:sz="6" w:space="0" w:color="000000"/>
+              <w:left w:val="single" w:sz="6" w:space="0" w:color="000000"/>
+              <w:bottom w:val="single" w:sz="6" w:space="0" w:color="000000"/>
+              <w:right w:val="single" w:sz="6" w:space="0" w:color="000000"/>
+            </w:tcBorders>
+            <w:shd w:val="clear" w:color="auto" w:fill="auto"/>
+            <w:tcMar>
+              <w:top w:w="80" w:type="dxa"/>
+              <w:left w:w="80" w:type="dxa"/>
+              <w:bottom w:w="80" w:type="dxa"/>
+              <w:right w:w="80" w:type="dxa"/>
+            </w:tcMar>
+            <w:vAlign w:val="bottom"/>
+          </w:tcPr>
+          <w:p>
+            <w:pPr>
+              <w:widowControl/>
+              <w:spacing w:line="240" w:lineRule="auto"/>
+              <w:rPr>
+                <w:rFonts w:cs="Times New Roman"/>
+              </w:rPr>
+            </w:pPr>
+            <w:r>
+              <w:rPr>
+                <w:rFonts w:cs="Times New Roman"/>
+              </w:rPr>
+              <w:t>15</w:t>
+            </w:r>
+            <w:r>
+              <w:rPr>
+                <w:rFonts w:cs="Times New Roman"/>
+              </w:rPr>
+              <w:t>, 7</w:t>
+            </w:r>
+          </w:p>
+        </w:tc>
+        <w:tc>
+          <w:tcPr>
+            <w:tcW w:w="1179" w:type="dxa"/>
+            <w:tcBorders>
+              <w:top w:val="single" w:sz="6" w:space="0" w:color="000000"/>
+              <w:left w:val="single" w:sz="6" w:space="0" w:color="000000"/>
+              <w:bottom w:val="single" w:sz="6" w:space="0" w:color="000000"/>
+              <w:right w:val="single" w:sz="4" w:space="0" w:color="000000"/>
+            </w:tcBorders>
+            <w:shd w:val="clear" w:color="auto" w:fill="auto"/>
+            <w:tcMar>
+              <w:top w:w="80" w:type="dxa"/>
+              <w:left w:w="80" w:type="dxa"/>
+              <w:bottom w:w="80" w:type="dxa"/>
+              <w:right w:w="80" w:type="dxa"/>
+            </w:tcMar>
+            <w:vAlign w:val="bottom"/>
+          </w:tcPr>
+          <w:p>
+            <w:pPr>
+              <w:widowControl/>
+              <w:spacing w:line="240" w:lineRule="auto"/>
+              <w:rPr>
+                <w:rFonts w:cs="Times New Roman"/>
+              </w:rPr>
+            </w:pPr>
+            <w:r>
+              <w:rPr>
+                <w:rFonts w:cs="Times New Roman"/>
+              </w:rPr>
+              <w:t>0</w:t>
+            </w:r>
+          </w:p>
+        </w:tc>
+      </w:tr>
+      <w:tr>
+        <w:trPr>
+          <w:trHeight w:val="1108"/>
+        </w:trPr>
+        <w:tc>
+          <w:tcPr>
+            <w:tcW w:w="1687" w:type="dxa"/>
+            <w:tcBorders>
+              <w:top w:val="single" w:sz="6" w:space="0" w:color="000000"/>
+              <w:left w:val="single" w:sz="4" w:space="0" w:color="000000"/>
+              <w:bottom w:val="single" w:sz="6" w:space="0" w:color="000000"/>
+              <w:right w:val="single" w:sz="6" w:space="0" w:color="000000"/>
+            </w:tcBorders>
+            <w:shd w:val="clear" w:color="auto" w:fill="auto"/>
+            <w:tcMar>
+              <w:top w:w="80" w:type="dxa"/>
+              <w:left w:w="80" w:type="dxa"/>
+              <w:bottom w:w="80" w:type="dxa"/>
+              <w:right w:w="80" w:type="dxa"/>
+            </w:tcMar>
+            <w:vAlign w:val="bottom"/>
+          </w:tcPr>
+          <w:p>
+            <w:pPr>
+              <w:widowControl/>
+              <w:spacing w:line="240" w:lineRule="auto"/>
+              <w:rPr>
+                <w:rFonts w:cs="Times New Roman"/>
+              </w:rPr>
+            </w:pPr>
+            <w:r>
+              <w:rPr>
+                <w:rFonts w:cs="Times New Roman"/>
+              </w:rPr>
+              <w:lastRenderedPageBreak/>
+              <w:t>Send commands to SmartCar to follow phone</w:t>
+            </w:r>
+          </w:p>
+        </w:tc>
+        <w:tc>
+          <w:tcPr>
+            <w:tcW w:w="1082" w:type="dxa"/>
+            <w:tcBorders>
+              <w:top w:val="single" w:sz="6" w:space="0" w:color="000000"/>
+              <w:left w:val="single" w:sz="6" w:space="0" w:color="000000"/>
+              <w:bottom w:val="single" w:sz="6" w:space="0" w:color="000000"/>
+              <w:right w:val="single" w:sz="6" w:space="0" w:color="000000"/>
+            </w:tcBorders>
+            <w:shd w:val="clear" w:color="auto" w:fill="auto"/>
+            <w:tcMar>
+              <w:top w:w="80" w:type="dxa"/>
+              <w:left w:w="80" w:type="dxa"/>
+              <w:bottom w:w="80" w:type="dxa"/>
+              <w:right w:w="80" w:type="dxa"/>
+            </w:tcMar>
+            <w:vAlign w:val="bottom"/>
+          </w:tcPr>
+          <w:p>
+            <w:pPr>
+              <w:widowControl/>
+              <w:spacing w:line="240" w:lineRule="auto"/>
+              <w:rPr>
+                <w:rFonts w:cs="Times New Roman"/>
+              </w:rPr>
+            </w:pPr>
+            <w:r>
+              <w:rPr>
+                <w:rFonts w:cs="Times New Roman"/>
+              </w:rPr>
+              <w:t>High</w:t>
+            </w:r>
+          </w:p>
+        </w:tc>
+        <w:tc>
+          <w:tcPr>
+            <w:tcW w:w="786" w:type="dxa"/>
+            <w:tcBorders>
+              <w:top w:val="single" w:sz="6" w:space="0" w:color="000000"/>
+              <w:left w:val="single" w:sz="6" w:space="0" w:color="000000"/>
+              <w:bottom w:val="single" w:sz="6" w:space="0" w:color="000000"/>
+              <w:right w:val="single" w:sz="6" w:space="0" w:color="000000"/>
+            </w:tcBorders>
+            <w:shd w:val="clear" w:color="auto" w:fill="auto"/>
+            <w:tcMar>
+              <w:top w:w="80" w:type="dxa"/>
+              <w:left w:w="80" w:type="dxa"/>
+              <w:bottom w:w="80" w:type="dxa"/>
+              <w:right w:w="80" w:type="dxa"/>
+            </w:tcMar>
+            <w:vAlign w:val="bottom"/>
+          </w:tcPr>
+          <w:p>
+            <w:pPr>
+              <w:widowControl/>
+              <w:spacing w:line="240" w:lineRule="auto"/>
+              <w:rPr>
+                <w:rFonts w:cs="Times New Roman"/>
+              </w:rPr>
+            </w:pPr>
+            <w:r>
+              <w:rPr>
+                <w:rFonts w:cs="Times New Roman"/>
+              </w:rPr>
+              <w:t>80</w:t>
+            </w:r>
+            <w:r>
+              <w:rPr>
+                <w:rFonts w:cs="Times New Roman"/>
+              </w:rPr>
+              <w:t> %</w:t>
+            </w:r>
+          </w:p>
+        </w:tc>
+        <w:tc>
+          <w:tcPr>
+            <w:tcW w:w="1278" w:type="dxa"/>
+            <w:tcBorders>
+              <w:top w:val="single" w:sz="6" w:space="0" w:color="000000"/>
+              <w:left w:val="single" w:sz="6" w:space="0" w:color="000000"/>
+              <w:bottom w:val="single" w:sz="6" w:space="0" w:color="000000"/>
+              <w:right w:val="single" w:sz="6" w:space="0" w:color="000000"/>
+            </w:tcBorders>
+            <w:shd w:val="clear" w:color="auto" w:fill="auto"/>
+            <w:tcMar>
+              <w:top w:w="80" w:type="dxa"/>
+              <w:left w:w="80" w:type="dxa"/>
+              <w:bottom w:w="80" w:type="dxa"/>
+              <w:right w:w="80" w:type="dxa"/>
+            </w:tcMar>
+            <w:vAlign w:val="bottom"/>
+          </w:tcPr>
+          <w:p>
+            <w:pPr>
+              <w:jc w:val="center"/>
+            </w:pPr>
+            <w:hyperlink r:id="rId13" w:history="1">
+              <w:r>
+                <w:rPr>
+                  <w:rStyle w:val="InternetLink"/>
+                  <w:lang w:eastAsia="ja-JP"/>
+                </w:rPr>
+                <w:t>Trello Board</w:t>
+              </w:r>
+            </w:hyperlink>
+          </w:p>
+        </w:tc>
+        <w:tc>
+          <w:tcPr>
+            <w:tcW w:w="1081" w:type="dxa"/>
+            <w:tcBorders>
+              <w:top w:val="single" w:sz="6" w:space="0" w:color="000000"/>
+              <w:left w:val="single" w:sz="6" w:space="0" w:color="000000"/>
+              <w:bottom w:val="single" w:sz="6" w:space="0" w:color="000000"/>
+              <w:right w:val="single" w:sz="6" w:space="0" w:color="000000"/>
+            </w:tcBorders>
+            <w:shd w:val="clear" w:color="auto" w:fill="auto"/>
+            <w:tcMar>
+              <w:top w:w="80" w:type="dxa"/>
+              <w:left w:w="80" w:type="dxa"/>
+              <w:bottom w:w="80" w:type="dxa"/>
+              <w:right w:w="80" w:type="dxa"/>
+            </w:tcMar>
+            <w:vAlign w:val="bottom"/>
+          </w:tcPr>
+          <w:p>
+            <w:pPr>
+              <w:widowControl/>
+              <w:spacing w:line="240" w:lineRule="auto"/>
+              <w:rPr>
+                <w:rFonts w:cs="Times New Roman"/>
+              </w:rPr>
+            </w:pPr>
+            <w:r>
+              <w:rPr>
+                <w:rFonts w:cs="Times New Roman"/>
+              </w:rPr>
+              <w:t>Sprint 5</w:t>
+            </w:r>
+          </w:p>
+        </w:tc>
+        <w:tc>
+          <w:tcPr>
+            <w:tcW w:w="1179" w:type="dxa"/>
+            <w:tcBorders>
+              <w:top w:val="single" w:sz="6" w:space="0" w:color="000000"/>
+              <w:left w:val="single" w:sz="6" w:space="0" w:color="000000"/>
+              <w:bottom w:val="single" w:sz="6" w:space="0" w:color="000000"/>
+              <w:right w:val="single" w:sz="6" w:space="0" w:color="000000"/>
+            </w:tcBorders>
+            <w:shd w:val="clear" w:color="auto" w:fill="auto"/>
+            <w:tcMar>
+              <w:top w:w="80" w:type="dxa"/>
+              <w:left w:w="80" w:type="dxa"/>
+              <w:bottom w:w="80" w:type="dxa"/>
+              <w:right w:w="80" w:type="dxa"/>
+            </w:tcMar>
+            <w:vAlign w:val="bottom"/>
+          </w:tcPr>
+          <w:p>
+            <w:pPr>
+              <w:widowControl/>
+              <w:spacing w:line="240" w:lineRule="auto"/>
+              <w:rPr>
+                <w:rFonts w:cs="Times New Roman"/>
+              </w:rPr>
+            </w:pPr>
+            <w:r>
+              <w:rPr>
+                <w:rFonts w:cs="Times New Roman"/>
+              </w:rPr>
+              <w:t>Erik</w:t>
+            </w:r>
+          </w:p>
+        </w:tc>
+        <w:tc>
+          <w:tcPr>
+            <w:tcW w:w="983" w:type="dxa"/>
+            <w:tcBorders>
+              <w:top w:val="single" w:sz="6" w:space="0" w:color="000000"/>
+              <w:left w:val="single" w:sz="6" w:space="0" w:color="000000"/>
+              <w:bottom w:val="single" w:sz="6" w:space="0" w:color="000000"/>
+              <w:right w:val="single" w:sz="6" w:space="0" w:color="000000"/>
+            </w:tcBorders>
+            <w:shd w:val="clear" w:color="auto" w:fill="auto"/>
+            <w:tcMar>
+              <w:top w:w="80" w:type="dxa"/>
+              <w:left w:w="80" w:type="dxa"/>
+              <w:bottom w:w="80" w:type="dxa"/>
+              <w:right w:w="80" w:type="dxa"/>
+            </w:tcMar>
+            <w:vAlign w:val="bottom"/>
+          </w:tcPr>
+          <w:p>
+            <w:pPr>
+              <w:widowControl/>
+              <w:spacing w:line="240" w:lineRule="auto"/>
+              <w:rPr>
+                <w:rFonts w:cs="Times New Roman"/>
+              </w:rPr>
+            </w:pPr>
+            <w:r>
+              <w:rPr>
+                <w:rFonts w:cs="Times New Roman"/>
+              </w:rPr>
+              <w:t>20</w:t>
             </w:r>
           </w:p>
         </w:tc>
@@ -1339,16 +2710,8 @@
               <w:rPr>
                 <w:rFonts w:cs="Times New Roman"/>
               </w:rPr>
-              <w:t xml:space="preserve">Refactor </w:t>
-            </w:r>
-            <w:proofErr w:type="spellStart"/>
-            <w:r>
-              <w:rPr>
-                <w:rFonts w:cs="Times New Roman"/>
-              </w:rPr>
-              <w:t>ControllerActivity</w:t>
-            </w:r>
-            <w:proofErr w:type="spellEnd"/>
+              <w:t>LiDAR turning Script</w:t>
+            </w:r>
           </w:p>
         </w:tc>
         <w:tc>
@@ -1381,7 +2744,7 @@
               <w:rPr>
                 <w:rFonts w:cs="Times New Roman"/>
               </w:rPr>
-              <w:t>Medium</w:t>
+              <w:t>High</w:t>
             </w:r>
           </w:p>
         </w:tc>
@@ -1415,7 +2778,13 @@
               <w:rPr>
                 <w:rFonts w:cs="Times New Roman"/>
               </w:rPr>
-              <w:t>100 %</w:t>
+              <w:t>75</w:t>
+            </w:r>
+            <w:r>
+              <w:rPr>
+                <w:rFonts w:cs="Times New Roman"/>
+              </w:rPr>
+              <w:t> %</w:t>
             </w:r>
           </w:p>
         </w:tc>
@@ -1441,22 +2810,301 @@
             <w:pPr>
               <w:jc w:val="center"/>
             </w:pPr>
-            <w:hyperlink r:id="rId9" w:history="1">
-              <w:proofErr w:type="spellStart"/>
+            <w:hyperlink r:id="rId14" w:history="1">
               <w:r>
                 <w:rPr>
                   <w:rStyle w:val="InternetLink"/>
                   <w:lang w:eastAsia="ja-JP"/>
                 </w:rPr>
-                <w:t>Trello</w:t>
+                <w:t>Trello Board</w:t>
               </w:r>
-              <w:proofErr w:type="spellEnd"/>
+            </w:hyperlink>
+          </w:p>
+        </w:tc>
+        <w:tc>
+          <w:tcPr>
+            <w:tcW w:w="1081" w:type="dxa"/>
+            <w:tcBorders>
+              <w:top w:val="single" w:sz="6" w:space="0" w:color="000000"/>
+              <w:left w:val="single" w:sz="6" w:space="0" w:color="000000"/>
+              <w:bottom w:val="single" w:sz="6" w:space="0" w:color="000000"/>
+              <w:right w:val="single" w:sz="6" w:space="0" w:color="000000"/>
+            </w:tcBorders>
+            <w:shd w:val="clear" w:color="auto" w:fill="auto"/>
+            <w:tcMar>
+              <w:top w:w="80" w:type="dxa"/>
+              <w:left w:w="80" w:type="dxa"/>
+              <w:bottom w:w="80" w:type="dxa"/>
+              <w:right w:w="80" w:type="dxa"/>
+            </w:tcMar>
+            <w:vAlign w:val="bottom"/>
+          </w:tcPr>
+          <w:p>
+            <w:pPr>
+              <w:widowControl/>
+              <w:spacing w:line="240" w:lineRule="auto"/>
+              <w:rPr>
+                <w:rFonts w:cs="Times New Roman"/>
+              </w:rPr>
+            </w:pPr>
+            <w:r>
+              <w:rPr>
+                <w:rFonts w:cs="Times New Roman"/>
+              </w:rPr>
+              <w:t>Sprint 5</w:t>
+            </w:r>
+          </w:p>
+        </w:tc>
+        <w:tc>
+          <w:tcPr>
+            <w:tcW w:w="1179" w:type="dxa"/>
+            <w:tcBorders>
+              <w:top w:val="single" w:sz="6" w:space="0" w:color="000000"/>
+              <w:left w:val="single" w:sz="6" w:space="0" w:color="000000"/>
+              <w:bottom w:val="single" w:sz="6" w:space="0" w:color="000000"/>
+              <w:right w:val="single" w:sz="6" w:space="0" w:color="000000"/>
+            </w:tcBorders>
+            <w:shd w:val="clear" w:color="auto" w:fill="auto"/>
+            <w:tcMar>
+              <w:top w:w="80" w:type="dxa"/>
+              <w:left w:w="80" w:type="dxa"/>
+              <w:bottom w:w="80" w:type="dxa"/>
+              <w:right w:w="80" w:type="dxa"/>
+            </w:tcMar>
+            <w:vAlign w:val="bottom"/>
+          </w:tcPr>
+          <w:p>
+            <w:pPr>
+              <w:widowControl/>
+              <w:spacing w:line="240" w:lineRule="auto"/>
+              <w:rPr>
+                <w:rFonts w:cs="Times New Roman"/>
+              </w:rPr>
+            </w:pPr>
+            <w:r>
+              <w:rPr>
+                <w:rFonts w:cs="Times New Roman"/>
+              </w:rPr>
+              <w:t>Shaun</w:t>
+            </w:r>
+          </w:p>
+        </w:tc>
+        <w:tc>
+          <w:tcPr>
+            <w:tcW w:w="983" w:type="dxa"/>
+            <w:tcBorders>
+              <w:top w:val="single" w:sz="6" w:space="0" w:color="000000"/>
+              <w:left w:val="single" w:sz="6" w:space="0" w:color="000000"/>
+              <w:bottom w:val="single" w:sz="6" w:space="0" w:color="000000"/>
+              <w:right w:val="single" w:sz="6" w:space="0" w:color="000000"/>
+            </w:tcBorders>
+            <w:shd w:val="clear" w:color="auto" w:fill="auto"/>
+            <w:tcMar>
+              <w:top w:w="80" w:type="dxa"/>
+              <w:left w:w="80" w:type="dxa"/>
+              <w:bottom w:w="80" w:type="dxa"/>
+              <w:right w:w="80" w:type="dxa"/>
+            </w:tcMar>
+            <w:vAlign w:val="bottom"/>
+          </w:tcPr>
+          <w:p>
+            <w:pPr>
+              <w:widowControl/>
+              <w:spacing w:line="240" w:lineRule="auto"/>
+              <w:rPr>
+                <w:rFonts w:cs="Times New Roman"/>
+              </w:rPr>
+            </w:pPr>
+            <w:r>
+              <w:rPr>
+                <w:rFonts w:cs="Times New Roman"/>
+              </w:rPr>
+              <w:t>15</w:t>
+            </w:r>
+          </w:p>
+        </w:tc>
+        <w:tc>
+          <w:tcPr>
+            <w:tcW w:w="1179" w:type="dxa"/>
+            <w:tcBorders>
+              <w:top w:val="single" w:sz="6" w:space="0" w:color="000000"/>
+              <w:left w:val="single" w:sz="6" w:space="0" w:color="000000"/>
+              <w:bottom w:val="single" w:sz="6" w:space="0" w:color="000000"/>
+              <w:right w:val="single" w:sz="4" w:space="0" w:color="000000"/>
+            </w:tcBorders>
+            <w:shd w:val="clear" w:color="auto" w:fill="auto"/>
+            <w:tcMar>
+              <w:top w:w="80" w:type="dxa"/>
+              <w:left w:w="80" w:type="dxa"/>
+              <w:bottom w:w="80" w:type="dxa"/>
+              <w:right w:w="80" w:type="dxa"/>
+            </w:tcMar>
+            <w:vAlign w:val="bottom"/>
+          </w:tcPr>
+          <w:p>
+            <w:pPr>
+              <w:widowControl/>
+              <w:spacing w:line="240" w:lineRule="auto"/>
+              <w:rPr>
+                <w:rFonts w:cs="Times New Roman"/>
+              </w:rPr>
+            </w:pPr>
+            <w:r>
+              <w:rPr>
+                <w:rFonts w:cs="Times New Roman"/>
+              </w:rPr>
+              <w:t>5</w:t>
+            </w:r>
+          </w:p>
+        </w:tc>
+      </w:tr>
+      <w:tr>
+        <w:trPr>
+          <w:trHeight w:val="886"/>
+        </w:trPr>
+        <w:tc>
+          <w:tcPr>
+            <w:tcW w:w="1687" w:type="dxa"/>
+            <w:tcBorders>
+              <w:top w:val="single" w:sz="6" w:space="0" w:color="000000"/>
+              <w:left w:val="single" w:sz="4" w:space="0" w:color="000000"/>
+              <w:bottom w:val="single" w:sz="4" w:space="0" w:color="000000"/>
+              <w:right w:val="single" w:sz="6" w:space="0" w:color="000000"/>
+            </w:tcBorders>
+            <w:shd w:val="clear" w:color="auto" w:fill="auto"/>
+            <w:tcMar>
+              <w:top w:w="80" w:type="dxa"/>
+              <w:left w:w="80" w:type="dxa"/>
+              <w:bottom w:w="80" w:type="dxa"/>
+              <w:right w:w="80" w:type="dxa"/>
+            </w:tcMar>
+            <w:vAlign w:val="bottom"/>
+          </w:tcPr>
+          <w:p>
+            <w:pPr>
+              <w:widowControl/>
+              <w:spacing w:line="240" w:lineRule="auto"/>
+              <w:rPr>
+                <w:rFonts w:cs="Times New Roman"/>
+              </w:rPr>
+            </w:pPr>
+            <w:r>
+              <w:rPr>
+                <w:rFonts w:cs="Times New Roman"/>
+              </w:rPr>
+              <w:t>SmartCar coordinates</w:t>
+            </w:r>
+            <w:r>
+              <w:rPr>
+                <w:rFonts w:cs="Times New Roman"/>
+              </w:rPr>
+              <w:t xml:space="preserve"> </w:t>
+            </w:r>
+          </w:p>
+        </w:tc>
+        <w:tc>
+          <w:tcPr>
+            <w:tcW w:w="1082" w:type="dxa"/>
+            <w:tcBorders>
+              <w:top w:val="single" w:sz="6" w:space="0" w:color="000000"/>
+              <w:left w:val="single" w:sz="6" w:space="0" w:color="000000"/>
+              <w:bottom w:val="single" w:sz="4" w:space="0" w:color="000000"/>
+              <w:right w:val="single" w:sz="6" w:space="0" w:color="000000"/>
+            </w:tcBorders>
+            <w:shd w:val="clear" w:color="auto" w:fill="auto"/>
+            <w:tcMar>
+              <w:top w:w="80" w:type="dxa"/>
+              <w:left w:w="80" w:type="dxa"/>
+              <w:bottom w:w="80" w:type="dxa"/>
+              <w:right w:w="80" w:type="dxa"/>
+            </w:tcMar>
+            <w:vAlign w:val="bottom"/>
+          </w:tcPr>
+          <w:p>
+            <w:pPr>
+              <w:widowControl/>
+              <w:spacing w:line="240" w:lineRule="auto"/>
+              <w:rPr>
+                <w:rFonts w:cs="Times New Roman"/>
+              </w:rPr>
+            </w:pPr>
+            <w:r>
+              <w:rPr>
+                <w:rFonts w:cs="Times New Roman"/>
+              </w:rPr>
+              <w:t>High</w:t>
+            </w:r>
+          </w:p>
+        </w:tc>
+        <w:tc>
+          <w:tcPr>
+            <w:tcW w:w="786" w:type="dxa"/>
+            <w:tcBorders>
+              <w:top w:val="single" w:sz="6" w:space="0" w:color="000000"/>
+              <w:left w:val="single" w:sz="6" w:space="0" w:color="000000"/>
+              <w:bottom w:val="single" w:sz="4" w:space="0" w:color="000000"/>
+              <w:right w:val="single" w:sz="6" w:space="0" w:color="000000"/>
+            </w:tcBorders>
+            <w:shd w:val="clear" w:color="auto" w:fill="auto"/>
+            <w:tcMar>
+              <w:top w:w="80" w:type="dxa"/>
+              <w:left w:w="80" w:type="dxa"/>
+              <w:bottom w:w="80" w:type="dxa"/>
+              <w:right w:w="80" w:type="dxa"/>
+            </w:tcMar>
+            <w:vAlign w:val="bottom"/>
+          </w:tcPr>
+          <w:p>
+            <w:pPr>
+              <w:widowControl/>
+              <w:spacing w:line="240" w:lineRule="auto"/>
+              <w:rPr>
+                <w:rFonts w:cs="Times New Roman"/>
+              </w:rPr>
+            </w:pPr>
+            <w:r>
+              <w:rPr>
+                <w:rFonts w:cs="Times New Roman"/>
+              </w:rPr>
+              <w:t>74</w:t>
+            </w:r>
+            <w:r>
+              <w:rPr>
+                <w:rFonts w:cs="Times New Roman"/>
+              </w:rPr>
+              <w:t>%</w:t>
+            </w:r>
+          </w:p>
+        </w:tc>
+        <w:tc>
+          <w:tcPr>
+            <w:tcW w:w="1278" w:type="dxa"/>
+            <w:tcBorders>
+              <w:top w:val="single" w:sz="6" w:space="0" w:color="000000"/>
+              <w:left w:val="single" w:sz="6" w:space="0" w:color="000000"/>
+              <w:bottom w:val="single" w:sz="4" w:space="0" w:color="000000"/>
+              <w:right w:val="single" w:sz="6" w:space="0" w:color="000000"/>
+            </w:tcBorders>
+            <w:shd w:val="clear" w:color="auto" w:fill="auto"/>
+            <w:tcMar>
+              <w:top w:w="80" w:type="dxa"/>
+              <w:left w:w="80" w:type="dxa"/>
+              <w:bottom w:w="80" w:type="dxa"/>
+              <w:right w:w="80" w:type="dxa"/>
+            </w:tcMar>
+            <w:vAlign w:val="bottom"/>
+          </w:tcPr>
+          <w:p>
+            <w:pPr>
+              <w:jc w:val="center"/>
+            </w:pPr>
+            <w:hyperlink r:id="rId15" w:history="1">
               <w:r>
                 <w:rPr>
                   <w:rStyle w:val="InternetLink"/>
                   <w:lang w:eastAsia="ja-JP"/>
                 </w:rPr>
-                <w:t xml:space="preserve"> Board</w:t>
+                <w:t>Trello Board</w:t>
               </w:r>
             </w:hyperlink>
           </w:p>
@@ -1464,1689 +3112,6 @@
         <w:tc>
           <w:tcPr>
             <w:tcW w:w="1081" w:type="dxa"/>
-            <w:tcBorders>
-              <w:top w:val="single" w:sz="6" w:space="0" w:color="000000"/>
-              <w:left w:val="single" w:sz="6" w:space="0" w:color="000000"/>
-              <w:bottom w:val="single" w:sz="6" w:space="0" w:color="000000"/>
-              <w:right w:val="single" w:sz="6" w:space="0" w:color="000000"/>
-            </w:tcBorders>
-            <w:shd w:val="clear" w:color="auto" w:fill="auto"/>
-            <w:tcMar>
-              <w:top w:w="80" w:type="dxa"/>
-              <w:left w:w="80" w:type="dxa"/>
-              <w:bottom w:w="80" w:type="dxa"/>
-              <w:right w:w="80" w:type="dxa"/>
-            </w:tcMar>
-            <w:vAlign w:val="bottom"/>
-          </w:tcPr>
-          <w:p>
-            <w:pPr>
-              <w:widowControl/>
-              <w:spacing w:line="240" w:lineRule="auto"/>
-              <w:rPr>
-                <w:rFonts w:cs="Times New Roman"/>
-              </w:rPr>
-            </w:pPr>
-            <w:r>
-              <w:rPr>
-                <w:rFonts w:cs="Times New Roman"/>
-              </w:rPr>
-              <w:t>Sprint 5</w:t>
-            </w:r>
-          </w:p>
-        </w:tc>
-        <w:tc>
-          <w:tcPr>
-            <w:tcW w:w="1179" w:type="dxa"/>
-            <w:tcBorders>
-              <w:top w:val="single" w:sz="6" w:space="0" w:color="000000"/>
-              <w:left w:val="single" w:sz="6" w:space="0" w:color="000000"/>
-              <w:bottom w:val="single" w:sz="6" w:space="0" w:color="000000"/>
-              <w:right w:val="single" w:sz="6" w:space="0" w:color="000000"/>
-            </w:tcBorders>
-            <w:shd w:val="clear" w:color="auto" w:fill="auto"/>
-            <w:tcMar>
-              <w:top w:w="80" w:type="dxa"/>
-              <w:left w:w="80" w:type="dxa"/>
-              <w:bottom w:w="80" w:type="dxa"/>
-              <w:right w:w="80" w:type="dxa"/>
-            </w:tcMar>
-            <w:vAlign w:val="bottom"/>
-          </w:tcPr>
-          <w:p>
-            <w:pPr>
-              <w:widowControl/>
-              <w:spacing w:line="240" w:lineRule="auto"/>
-              <w:rPr>
-                <w:rFonts w:cs="Times New Roman"/>
-              </w:rPr>
-            </w:pPr>
-            <w:proofErr w:type="spellStart"/>
-            <w:r>
-              <w:rPr>
-                <w:rFonts w:cs="Times New Roman"/>
-              </w:rPr>
-              <w:t>Joacim</w:t>
-            </w:r>
-            <w:proofErr w:type="spellEnd"/>
-          </w:p>
-        </w:tc>
-        <w:tc>
-          <w:tcPr>
-            <w:tcW w:w="983" w:type="dxa"/>
-            <w:tcBorders>
-              <w:top w:val="single" w:sz="6" w:space="0" w:color="000000"/>
-              <w:left w:val="single" w:sz="6" w:space="0" w:color="000000"/>
-              <w:bottom w:val="single" w:sz="6" w:space="0" w:color="000000"/>
-              <w:right w:val="single" w:sz="6" w:space="0" w:color="000000"/>
-            </w:tcBorders>
-            <w:shd w:val="clear" w:color="auto" w:fill="auto"/>
-            <w:tcMar>
-              <w:top w:w="80" w:type="dxa"/>
-              <w:left w:w="80" w:type="dxa"/>
-              <w:bottom w:w="80" w:type="dxa"/>
-              <w:right w:w="80" w:type="dxa"/>
-            </w:tcMar>
-            <w:vAlign w:val="bottom"/>
-          </w:tcPr>
-          <w:p>
-            <w:pPr>
-              <w:widowControl/>
-              <w:spacing w:line="240" w:lineRule="auto"/>
-              <w:rPr>
-                <w:rFonts w:cs="Times New Roman"/>
-              </w:rPr>
-            </w:pPr>
-            <w:r>
-              <w:rPr>
-                <w:rFonts w:cs="Times New Roman"/>
-              </w:rPr>
-              <w:t>10</w:t>
-            </w:r>
-          </w:p>
-        </w:tc>
-        <w:tc>
-          <w:tcPr>
-            <w:tcW w:w="1179" w:type="dxa"/>
-            <w:tcBorders>
-              <w:top w:val="single" w:sz="6" w:space="0" w:color="000000"/>
-              <w:left w:val="single" w:sz="6" w:space="0" w:color="000000"/>
-              <w:bottom w:val="single" w:sz="6" w:space="0" w:color="000000"/>
-              <w:right w:val="single" w:sz="4" w:space="0" w:color="000000"/>
-            </w:tcBorders>
-            <w:shd w:val="clear" w:color="auto" w:fill="auto"/>
-            <w:tcMar>
-              <w:top w:w="80" w:type="dxa"/>
-              <w:left w:w="80" w:type="dxa"/>
-              <w:bottom w:w="80" w:type="dxa"/>
-              <w:right w:w="80" w:type="dxa"/>
-            </w:tcMar>
-            <w:vAlign w:val="bottom"/>
-          </w:tcPr>
-          <w:p>
-            <w:pPr>
-              <w:widowControl/>
-              <w:spacing w:line="240" w:lineRule="auto"/>
-              <w:rPr>
-                <w:rFonts w:cs="Times New Roman"/>
-              </w:rPr>
-            </w:pPr>
-            <w:r>
-              <w:rPr>
-                <w:rFonts w:cs="Times New Roman"/>
-              </w:rPr>
-              <w:t>0</w:t>
-            </w:r>
-          </w:p>
-        </w:tc>
-      </w:tr>
-      <w:tr>
-        <w:trPr>
-          <w:trHeight w:val="668"/>
-        </w:trPr>
-        <w:tc>
-          <w:tcPr>
-            <w:tcW w:w="1687" w:type="dxa"/>
-            <w:tcBorders>
-              <w:top w:val="single" w:sz="6" w:space="0" w:color="000000"/>
-              <w:left w:val="single" w:sz="4" w:space="0" w:color="000000"/>
-              <w:bottom w:val="single" w:sz="6" w:space="0" w:color="000000"/>
-              <w:right w:val="single" w:sz="6" w:space="0" w:color="000000"/>
-            </w:tcBorders>
-            <w:shd w:val="clear" w:color="auto" w:fill="auto"/>
-            <w:tcMar>
-              <w:top w:w="80" w:type="dxa"/>
-              <w:left w:w="80" w:type="dxa"/>
-              <w:bottom w:w="80" w:type="dxa"/>
-              <w:right w:w="80" w:type="dxa"/>
-            </w:tcMar>
-            <w:vAlign w:val="bottom"/>
-          </w:tcPr>
-          <w:p>
-            <w:pPr>
-              <w:widowControl/>
-              <w:spacing w:line="240" w:lineRule="auto"/>
-              <w:rPr>
-                <w:rFonts w:cs="Times New Roman"/>
-              </w:rPr>
-            </w:pPr>
-            <w:r>
-              <w:rPr>
-                <w:rFonts w:cs="Times New Roman"/>
-              </w:rPr>
-              <w:t>Node.js server</w:t>
-            </w:r>
-          </w:p>
-        </w:tc>
-        <w:tc>
-          <w:tcPr>
-            <w:tcW w:w="1082" w:type="dxa"/>
-            <w:tcBorders>
-              <w:top w:val="single" w:sz="6" w:space="0" w:color="000000"/>
-              <w:left w:val="single" w:sz="6" w:space="0" w:color="000000"/>
-              <w:bottom w:val="single" w:sz="6" w:space="0" w:color="000000"/>
-              <w:right w:val="single" w:sz="6" w:space="0" w:color="000000"/>
-            </w:tcBorders>
-            <w:shd w:val="clear" w:color="auto" w:fill="auto"/>
-            <w:tcMar>
-              <w:top w:w="80" w:type="dxa"/>
-              <w:left w:w="80" w:type="dxa"/>
-              <w:bottom w:w="80" w:type="dxa"/>
-              <w:right w:w="80" w:type="dxa"/>
-            </w:tcMar>
-            <w:vAlign w:val="bottom"/>
-          </w:tcPr>
-          <w:p>
-            <w:pPr>
-              <w:widowControl/>
-              <w:spacing w:line="240" w:lineRule="auto"/>
-              <w:rPr>
-                <w:rFonts w:cs="Times New Roman"/>
-              </w:rPr>
-            </w:pPr>
-            <w:r>
-              <w:rPr>
-                <w:rFonts w:cs="Times New Roman"/>
-              </w:rPr>
-              <w:t>High</w:t>
-            </w:r>
-          </w:p>
-        </w:tc>
-        <w:tc>
-          <w:tcPr>
-            <w:tcW w:w="786" w:type="dxa"/>
-            <w:tcBorders>
-              <w:top w:val="single" w:sz="6" w:space="0" w:color="000000"/>
-              <w:left w:val="single" w:sz="6" w:space="0" w:color="000000"/>
-              <w:bottom w:val="single" w:sz="6" w:space="0" w:color="000000"/>
-              <w:right w:val="single" w:sz="6" w:space="0" w:color="000000"/>
-            </w:tcBorders>
-            <w:shd w:val="clear" w:color="auto" w:fill="auto"/>
-            <w:tcMar>
-              <w:top w:w="80" w:type="dxa"/>
-              <w:left w:w="80" w:type="dxa"/>
-              <w:bottom w:w="80" w:type="dxa"/>
-              <w:right w:w="80" w:type="dxa"/>
-            </w:tcMar>
-            <w:vAlign w:val="bottom"/>
-          </w:tcPr>
-          <w:p>
-            <w:pPr>
-              <w:widowControl/>
-              <w:spacing w:line="240" w:lineRule="auto"/>
-              <w:rPr>
-                <w:rFonts w:cs="Times New Roman"/>
-              </w:rPr>
-            </w:pPr>
-            <w:r>
-              <w:rPr>
-                <w:rFonts w:cs="Times New Roman"/>
-              </w:rPr>
-              <w:t>100 %</w:t>
-            </w:r>
-          </w:p>
-        </w:tc>
-        <w:tc>
-          <w:tcPr>
-            <w:tcW w:w="1278" w:type="dxa"/>
-            <w:tcBorders>
-              <w:top w:val="single" w:sz="6" w:space="0" w:color="000000"/>
-              <w:left w:val="single" w:sz="6" w:space="0" w:color="000000"/>
-              <w:bottom w:val="single" w:sz="6" w:space="0" w:color="000000"/>
-              <w:right w:val="single" w:sz="6" w:space="0" w:color="000000"/>
-            </w:tcBorders>
-            <w:shd w:val="clear" w:color="auto" w:fill="auto"/>
-            <w:tcMar>
-              <w:top w:w="80" w:type="dxa"/>
-              <w:left w:w="80" w:type="dxa"/>
-              <w:bottom w:w="80" w:type="dxa"/>
-              <w:right w:w="80" w:type="dxa"/>
-            </w:tcMar>
-            <w:vAlign w:val="bottom"/>
-          </w:tcPr>
-          <w:p>
-            <w:pPr>
-              <w:jc w:val="center"/>
-            </w:pPr>
-            <w:hyperlink r:id="rId10" w:history="1">
-              <w:proofErr w:type="spellStart"/>
-              <w:r>
-                <w:rPr>
-                  <w:rStyle w:val="InternetLink"/>
-                  <w:lang w:eastAsia="ja-JP"/>
-                </w:rPr>
-                <w:t>Trello</w:t>
-              </w:r>
-              <w:proofErr w:type="spellEnd"/>
-              <w:r>
-                <w:rPr>
-                  <w:rStyle w:val="InternetLink"/>
-                  <w:lang w:eastAsia="ja-JP"/>
-                </w:rPr>
-                <w:t xml:space="preserve"> Board</w:t>
-              </w:r>
-            </w:hyperlink>
-          </w:p>
-        </w:tc>
-        <w:tc>
-          <w:tcPr>
-            <w:tcW w:w="1081" w:type="dxa"/>
-            <w:tcBorders>
-              <w:top w:val="single" w:sz="6" w:space="0" w:color="000000"/>
-              <w:left w:val="single" w:sz="6" w:space="0" w:color="000000"/>
-              <w:bottom w:val="single" w:sz="6" w:space="0" w:color="000000"/>
-              <w:right w:val="single" w:sz="6" w:space="0" w:color="000000"/>
-            </w:tcBorders>
-            <w:shd w:val="clear" w:color="auto" w:fill="auto"/>
-            <w:tcMar>
-              <w:top w:w="80" w:type="dxa"/>
-              <w:left w:w="80" w:type="dxa"/>
-              <w:bottom w:w="80" w:type="dxa"/>
-              <w:right w:w="80" w:type="dxa"/>
-            </w:tcMar>
-            <w:vAlign w:val="bottom"/>
-          </w:tcPr>
-          <w:p>
-            <w:pPr>
-              <w:widowControl/>
-              <w:spacing w:line="240" w:lineRule="auto"/>
-              <w:rPr>
-                <w:rFonts w:cs="Times New Roman"/>
-              </w:rPr>
-            </w:pPr>
-            <w:r>
-              <w:rPr>
-                <w:rFonts w:cs="Times New Roman"/>
-              </w:rPr>
-              <w:t>Sprint 6</w:t>
-            </w:r>
-          </w:p>
-        </w:tc>
-        <w:tc>
-          <w:tcPr>
-            <w:tcW w:w="1179" w:type="dxa"/>
-            <w:tcBorders>
-              <w:top w:val="single" w:sz="6" w:space="0" w:color="000000"/>
-              <w:left w:val="single" w:sz="6" w:space="0" w:color="000000"/>
-              <w:bottom w:val="single" w:sz="6" w:space="0" w:color="000000"/>
-              <w:right w:val="single" w:sz="6" w:space="0" w:color="000000"/>
-            </w:tcBorders>
-            <w:shd w:val="clear" w:color="auto" w:fill="auto"/>
-            <w:tcMar>
-              <w:top w:w="80" w:type="dxa"/>
-              <w:left w:w="80" w:type="dxa"/>
-              <w:bottom w:w="80" w:type="dxa"/>
-              <w:right w:w="80" w:type="dxa"/>
-            </w:tcMar>
-            <w:vAlign w:val="bottom"/>
-          </w:tcPr>
-          <w:p>
-            <w:pPr>
-              <w:widowControl/>
-              <w:spacing w:line="240" w:lineRule="auto"/>
-              <w:rPr>
-                <w:rFonts w:cs="Times New Roman"/>
-              </w:rPr>
-            </w:pPr>
-            <w:proofErr w:type="spellStart"/>
-            <w:r>
-              <w:rPr>
-                <w:rFonts w:cs="Times New Roman"/>
-              </w:rPr>
-              <w:t>Justinas</w:t>
-            </w:r>
-            <w:proofErr w:type="spellEnd"/>
-          </w:p>
-        </w:tc>
-        <w:tc>
-          <w:tcPr>
-            <w:tcW w:w="983" w:type="dxa"/>
-            <w:tcBorders>
-              <w:top w:val="single" w:sz="6" w:space="0" w:color="000000"/>
-              <w:left w:val="single" w:sz="6" w:space="0" w:color="000000"/>
-              <w:bottom w:val="single" w:sz="6" w:space="0" w:color="000000"/>
-              <w:right w:val="single" w:sz="6" w:space="0" w:color="000000"/>
-            </w:tcBorders>
-            <w:shd w:val="clear" w:color="auto" w:fill="auto"/>
-            <w:tcMar>
-              <w:top w:w="80" w:type="dxa"/>
-              <w:left w:w="80" w:type="dxa"/>
-              <w:bottom w:w="80" w:type="dxa"/>
-              <w:right w:w="80" w:type="dxa"/>
-            </w:tcMar>
-            <w:vAlign w:val="bottom"/>
-          </w:tcPr>
-          <w:p>
-            <w:pPr>
-              <w:widowControl/>
-              <w:spacing w:line="240" w:lineRule="auto"/>
-              <w:rPr>
-                <w:rFonts w:cs="Times New Roman"/>
-              </w:rPr>
-            </w:pPr>
-            <w:r>
-              <w:rPr>
-                <w:rFonts w:cs="Times New Roman"/>
-              </w:rPr>
-              <w:t>15</w:t>
-            </w:r>
-          </w:p>
-        </w:tc>
-        <w:tc>
-          <w:tcPr>
-            <w:tcW w:w="1179" w:type="dxa"/>
-            <w:tcBorders>
-              <w:top w:val="single" w:sz="6" w:space="0" w:color="000000"/>
-              <w:left w:val="single" w:sz="6" w:space="0" w:color="000000"/>
-              <w:bottom w:val="single" w:sz="6" w:space="0" w:color="000000"/>
-              <w:right w:val="single" w:sz="4" w:space="0" w:color="000000"/>
-            </w:tcBorders>
-            <w:shd w:val="clear" w:color="auto" w:fill="auto"/>
-            <w:tcMar>
-              <w:top w:w="80" w:type="dxa"/>
-              <w:left w:w="80" w:type="dxa"/>
-              <w:bottom w:w="80" w:type="dxa"/>
-              <w:right w:w="80" w:type="dxa"/>
-            </w:tcMar>
-            <w:vAlign w:val="bottom"/>
-          </w:tcPr>
-          <w:p>
-            <w:pPr>
-              <w:widowControl/>
-              <w:spacing w:line="240" w:lineRule="auto"/>
-              <w:rPr>
-                <w:rFonts w:cs="Times New Roman"/>
-              </w:rPr>
-            </w:pPr>
-            <w:r>
-              <w:rPr>
-                <w:rFonts w:cs="Times New Roman"/>
-              </w:rPr>
-              <w:t>30</w:t>
-            </w:r>
-          </w:p>
-        </w:tc>
-      </w:tr>
-      <w:tr>
-        <w:trPr>
-          <w:trHeight w:val="448"/>
-        </w:trPr>
-        <w:tc>
-          <w:tcPr>
-            <w:tcW w:w="1687" w:type="dxa"/>
-            <w:tcBorders>
-              <w:top w:val="single" w:sz="6" w:space="0" w:color="000000"/>
-              <w:left w:val="single" w:sz="4" w:space="0" w:color="000000"/>
-              <w:bottom w:val="single" w:sz="6" w:space="0" w:color="000000"/>
-              <w:right w:val="single" w:sz="6" w:space="0" w:color="000000"/>
-            </w:tcBorders>
-            <w:shd w:val="clear" w:color="auto" w:fill="auto"/>
-            <w:tcMar>
-              <w:top w:w="80" w:type="dxa"/>
-              <w:left w:w="80" w:type="dxa"/>
-              <w:bottom w:w="80" w:type="dxa"/>
-              <w:right w:w="80" w:type="dxa"/>
-            </w:tcMar>
-            <w:vAlign w:val="bottom"/>
-          </w:tcPr>
-          <w:p>
-            <w:pPr>
-              <w:widowControl/>
-              <w:spacing w:line="240" w:lineRule="auto"/>
-              <w:rPr>
-                <w:rFonts w:cs="Times New Roman"/>
-              </w:rPr>
-            </w:pPr>
-            <w:r>
-              <w:rPr>
-                <w:rFonts w:cs="Times New Roman"/>
-              </w:rPr>
-              <w:t>Rotate car to specific angle</w:t>
-            </w:r>
-          </w:p>
-        </w:tc>
-        <w:tc>
-          <w:tcPr>
-            <w:tcW w:w="1082" w:type="dxa"/>
-            <w:tcBorders>
-              <w:top w:val="single" w:sz="6" w:space="0" w:color="000000"/>
-              <w:left w:val="single" w:sz="6" w:space="0" w:color="000000"/>
-              <w:bottom w:val="single" w:sz="6" w:space="0" w:color="000000"/>
-              <w:right w:val="single" w:sz="6" w:space="0" w:color="000000"/>
-            </w:tcBorders>
-            <w:shd w:val="clear" w:color="auto" w:fill="auto"/>
-            <w:tcMar>
-              <w:top w:w="80" w:type="dxa"/>
-              <w:left w:w="80" w:type="dxa"/>
-              <w:bottom w:w="80" w:type="dxa"/>
-              <w:right w:w="80" w:type="dxa"/>
-            </w:tcMar>
-            <w:vAlign w:val="bottom"/>
-          </w:tcPr>
-          <w:p>
-            <w:pPr>
-              <w:widowControl/>
-              <w:spacing w:line="240" w:lineRule="auto"/>
-              <w:rPr>
-                <w:rFonts w:cs="Times New Roman"/>
-              </w:rPr>
-            </w:pPr>
-            <w:r>
-              <w:rPr>
-                <w:rFonts w:cs="Times New Roman"/>
-              </w:rPr>
-              <w:t>High</w:t>
-            </w:r>
-          </w:p>
-        </w:tc>
-        <w:tc>
-          <w:tcPr>
-            <w:tcW w:w="786" w:type="dxa"/>
-            <w:tcBorders>
-              <w:top w:val="single" w:sz="6" w:space="0" w:color="000000"/>
-              <w:left w:val="single" w:sz="6" w:space="0" w:color="000000"/>
-              <w:bottom w:val="single" w:sz="6" w:space="0" w:color="000000"/>
-              <w:right w:val="single" w:sz="6" w:space="0" w:color="000000"/>
-            </w:tcBorders>
-            <w:shd w:val="clear" w:color="auto" w:fill="auto"/>
-            <w:tcMar>
-              <w:top w:w="80" w:type="dxa"/>
-              <w:left w:w="80" w:type="dxa"/>
-              <w:bottom w:w="80" w:type="dxa"/>
-              <w:right w:w="80" w:type="dxa"/>
-            </w:tcMar>
-            <w:vAlign w:val="bottom"/>
-          </w:tcPr>
-          <w:p>
-            <w:pPr>
-              <w:widowControl/>
-              <w:spacing w:line="240" w:lineRule="auto"/>
-              <w:rPr>
-                <w:rFonts w:cs="Times New Roman"/>
-              </w:rPr>
-            </w:pPr>
-            <w:r>
-              <w:rPr>
-                <w:rFonts w:cs="Times New Roman"/>
-              </w:rPr>
-              <w:t>100 %</w:t>
-            </w:r>
-          </w:p>
-        </w:tc>
-        <w:tc>
-          <w:tcPr>
-            <w:tcW w:w="1278" w:type="dxa"/>
-            <w:tcBorders>
-              <w:top w:val="single" w:sz="6" w:space="0" w:color="000000"/>
-              <w:left w:val="single" w:sz="6" w:space="0" w:color="000000"/>
-              <w:bottom w:val="single" w:sz="6" w:space="0" w:color="000000"/>
-              <w:right w:val="single" w:sz="6" w:space="0" w:color="000000"/>
-            </w:tcBorders>
-            <w:shd w:val="clear" w:color="auto" w:fill="auto"/>
-            <w:tcMar>
-              <w:top w:w="80" w:type="dxa"/>
-              <w:left w:w="80" w:type="dxa"/>
-              <w:bottom w:w="80" w:type="dxa"/>
-              <w:right w:w="80" w:type="dxa"/>
-            </w:tcMar>
-            <w:vAlign w:val="bottom"/>
-          </w:tcPr>
-          <w:p>
-            <w:pPr>
-              <w:jc w:val="center"/>
-            </w:pPr>
-            <w:hyperlink r:id="rId11" w:history="1">
-              <w:proofErr w:type="spellStart"/>
-              <w:r>
-                <w:rPr>
-                  <w:rStyle w:val="InternetLink"/>
-                  <w:lang w:eastAsia="ja-JP"/>
-                </w:rPr>
-                <w:t>Trello</w:t>
-              </w:r>
-              <w:proofErr w:type="spellEnd"/>
-              <w:r>
-                <w:rPr>
-                  <w:rStyle w:val="InternetLink"/>
-                  <w:lang w:eastAsia="ja-JP"/>
-                </w:rPr>
-                <w:t xml:space="preserve"> Board</w:t>
-              </w:r>
-            </w:hyperlink>
-          </w:p>
-        </w:tc>
-        <w:tc>
-          <w:tcPr>
-            <w:tcW w:w="1081" w:type="dxa"/>
-            <w:tcBorders>
-              <w:top w:val="single" w:sz="6" w:space="0" w:color="000000"/>
-              <w:left w:val="single" w:sz="6" w:space="0" w:color="000000"/>
-              <w:bottom w:val="single" w:sz="6" w:space="0" w:color="000000"/>
-              <w:right w:val="single" w:sz="6" w:space="0" w:color="000000"/>
-            </w:tcBorders>
-            <w:shd w:val="clear" w:color="auto" w:fill="auto"/>
-            <w:tcMar>
-              <w:top w:w="80" w:type="dxa"/>
-              <w:left w:w="80" w:type="dxa"/>
-              <w:bottom w:w="80" w:type="dxa"/>
-              <w:right w:w="80" w:type="dxa"/>
-            </w:tcMar>
-            <w:vAlign w:val="bottom"/>
-          </w:tcPr>
-          <w:p>
-            <w:pPr>
-              <w:widowControl/>
-              <w:spacing w:line="240" w:lineRule="auto"/>
-              <w:rPr>
-                <w:rFonts w:cs="Times New Roman"/>
-              </w:rPr>
-            </w:pPr>
-            <w:r>
-              <w:rPr>
-                <w:rFonts w:cs="Times New Roman"/>
-              </w:rPr>
-              <w:t>Sprint 5</w:t>
-            </w:r>
-          </w:p>
-        </w:tc>
-        <w:tc>
-          <w:tcPr>
-            <w:tcW w:w="1179" w:type="dxa"/>
-            <w:tcBorders>
-              <w:top w:val="single" w:sz="6" w:space="0" w:color="000000"/>
-              <w:left w:val="single" w:sz="6" w:space="0" w:color="000000"/>
-              <w:bottom w:val="single" w:sz="6" w:space="0" w:color="000000"/>
-              <w:right w:val="single" w:sz="6" w:space="0" w:color="000000"/>
-            </w:tcBorders>
-            <w:shd w:val="clear" w:color="auto" w:fill="auto"/>
-            <w:tcMar>
-              <w:top w:w="80" w:type="dxa"/>
-              <w:left w:w="80" w:type="dxa"/>
-              <w:bottom w:w="80" w:type="dxa"/>
-              <w:right w:w="80" w:type="dxa"/>
-            </w:tcMar>
-            <w:vAlign w:val="bottom"/>
-          </w:tcPr>
-          <w:p>
-            <w:pPr>
-              <w:widowControl/>
-              <w:spacing w:line="240" w:lineRule="auto"/>
-              <w:rPr>
-                <w:rFonts w:cs="Times New Roman"/>
-              </w:rPr>
-            </w:pPr>
-            <w:proofErr w:type="spellStart"/>
-            <w:r>
-              <w:rPr>
-                <w:rFonts w:cs="Times New Roman"/>
-              </w:rPr>
-              <w:t>Joacim</w:t>
-            </w:r>
-            <w:proofErr w:type="spellEnd"/>
-          </w:p>
-        </w:tc>
-        <w:tc>
-          <w:tcPr>
-            <w:tcW w:w="983" w:type="dxa"/>
-            <w:tcBorders>
-              <w:top w:val="single" w:sz="6" w:space="0" w:color="000000"/>
-              <w:left w:val="single" w:sz="6" w:space="0" w:color="000000"/>
-              <w:bottom w:val="single" w:sz="6" w:space="0" w:color="000000"/>
-              <w:right w:val="single" w:sz="6" w:space="0" w:color="000000"/>
-            </w:tcBorders>
-            <w:shd w:val="clear" w:color="auto" w:fill="auto"/>
-            <w:tcMar>
-              <w:top w:w="80" w:type="dxa"/>
-              <w:left w:w="80" w:type="dxa"/>
-              <w:bottom w:w="80" w:type="dxa"/>
-              <w:right w:w="80" w:type="dxa"/>
-            </w:tcMar>
-            <w:vAlign w:val="bottom"/>
-          </w:tcPr>
-          <w:p>
-            <w:pPr>
-              <w:widowControl/>
-              <w:spacing w:line="240" w:lineRule="auto"/>
-              <w:rPr>
-                <w:rFonts w:cs="Times New Roman"/>
-              </w:rPr>
-            </w:pPr>
-            <w:r>
-              <w:rPr>
-                <w:rFonts w:cs="Times New Roman"/>
-              </w:rPr>
-              <w:t>5</w:t>
-            </w:r>
-          </w:p>
-        </w:tc>
-        <w:tc>
-          <w:tcPr>
-            <w:tcW w:w="1179" w:type="dxa"/>
-            <w:tcBorders>
-              <w:top w:val="single" w:sz="6" w:space="0" w:color="000000"/>
-              <w:left w:val="single" w:sz="6" w:space="0" w:color="000000"/>
-              <w:bottom w:val="single" w:sz="6" w:space="0" w:color="000000"/>
-              <w:right w:val="single" w:sz="4" w:space="0" w:color="000000"/>
-            </w:tcBorders>
-            <w:shd w:val="clear" w:color="auto" w:fill="auto"/>
-            <w:tcMar>
-              <w:top w:w="80" w:type="dxa"/>
-              <w:left w:w="80" w:type="dxa"/>
-              <w:bottom w:w="80" w:type="dxa"/>
-              <w:right w:w="80" w:type="dxa"/>
-            </w:tcMar>
-            <w:vAlign w:val="bottom"/>
-          </w:tcPr>
-          <w:p>
-            <w:pPr>
-              <w:widowControl/>
-              <w:spacing w:line="240" w:lineRule="auto"/>
-              <w:rPr>
-                <w:rFonts w:cs="Times New Roman"/>
-              </w:rPr>
-            </w:pPr>
-            <w:r>
-              <w:rPr>
-                <w:rFonts w:cs="Times New Roman"/>
-              </w:rPr>
-              <w:t>0</w:t>
-            </w:r>
-          </w:p>
-        </w:tc>
-      </w:tr>
-      <w:tr>
-        <w:trPr>
-          <w:trHeight w:val="668"/>
-        </w:trPr>
-        <w:tc>
-          <w:tcPr>
-            <w:tcW w:w="1687" w:type="dxa"/>
-            <w:tcBorders>
-              <w:top w:val="single" w:sz="6" w:space="0" w:color="000000"/>
-              <w:left w:val="single" w:sz="4" w:space="0" w:color="000000"/>
-              <w:bottom w:val="single" w:sz="6" w:space="0" w:color="000000"/>
-              <w:right w:val="single" w:sz="6" w:space="0" w:color="000000"/>
-            </w:tcBorders>
-            <w:shd w:val="clear" w:color="auto" w:fill="auto"/>
-            <w:tcMar>
-              <w:top w:w="80" w:type="dxa"/>
-              <w:left w:w="80" w:type="dxa"/>
-              <w:bottom w:w="80" w:type="dxa"/>
-              <w:right w:w="80" w:type="dxa"/>
-            </w:tcMar>
-            <w:vAlign w:val="bottom"/>
-          </w:tcPr>
-          <w:p>
-            <w:pPr>
-              <w:widowControl/>
-              <w:spacing w:line="240" w:lineRule="auto"/>
-              <w:rPr>
-                <w:rFonts w:cs="Times New Roman"/>
-              </w:rPr>
-            </w:pPr>
-            <w:r>
-              <w:rPr>
-                <w:rFonts w:cs="Times New Roman"/>
-              </w:rPr>
-              <w:t>Parking sensors (refactor)</w:t>
-            </w:r>
-          </w:p>
-        </w:tc>
-        <w:tc>
-          <w:tcPr>
-            <w:tcW w:w="1082" w:type="dxa"/>
-            <w:tcBorders>
-              <w:top w:val="single" w:sz="6" w:space="0" w:color="000000"/>
-              <w:left w:val="single" w:sz="6" w:space="0" w:color="000000"/>
-              <w:bottom w:val="single" w:sz="6" w:space="0" w:color="000000"/>
-              <w:right w:val="single" w:sz="6" w:space="0" w:color="000000"/>
-            </w:tcBorders>
-            <w:shd w:val="clear" w:color="auto" w:fill="auto"/>
-            <w:tcMar>
-              <w:top w:w="80" w:type="dxa"/>
-              <w:left w:w="80" w:type="dxa"/>
-              <w:bottom w:w="80" w:type="dxa"/>
-              <w:right w:w="80" w:type="dxa"/>
-            </w:tcMar>
-            <w:vAlign w:val="bottom"/>
-          </w:tcPr>
-          <w:p>
-            <w:pPr>
-              <w:widowControl/>
-              <w:spacing w:line="240" w:lineRule="auto"/>
-              <w:rPr>
-                <w:rFonts w:cs="Times New Roman"/>
-              </w:rPr>
-            </w:pPr>
-            <w:r>
-              <w:rPr>
-                <w:rFonts w:cs="Times New Roman"/>
-              </w:rPr>
-              <w:t>High</w:t>
-            </w:r>
-          </w:p>
-        </w:tc>
-        <w:tc>
-          <w:tcPr>
-            <w:tcW w:w="786" w:type="dxa"/>
-            <w:tcBorders>
-              <w:top w:val="single" w:sz="6" w:space="0" w:color="000000"/>
-              <w:left w:val="single" w:sz="6" w:space="0" w:color="000000"/>
-              <w:bottom w:val="single" w:sz="6" w:space="0" w:color="000000"/>
-              <w:right w:val="single" w:sz="6" w:space="0" w:color="000000"/>
-            </w:tcBorders>
-            <w:shd w:val="clear" w:color="auto" w:fill="auto"/>
-            <w:tcMar>
-              <w:top w:w="80" w:type="dxa"/>
-              <w:left w:w="80" w:type="dxa"/>
-              <w:bottom w:w="80" w:type="dxa"/>
-              <w:right w:w="80" w:type="dxa"/>
-            </w:tcMar>
-            <w:vAlign w:val="bottom"/>
-          </w:tcPr>
-          <w:p>
-            <w:pPr>
-              <w:widowControl/>
-              <w:spacing w:line="240" w:lineRule="auto"/>
-              <w:rPr>
-                <w:rFonts w:cs="Times New Roman"/>
-              </w:rPr>
-            </w:pPr>
-            <w:r>
-              <w:rPr>
-                <w:rFonts w:cs="Times New Roman"/>
-              </w:rPr>
-              <w:t>10</w:t>
-            </w:r>
-            <w:r>
-              <w:rPr>
-                <w:rFonts w:cs="Times New Roman"/>
-              </w:rPr>
-              <w:t>0 %</w:t>
-            </w:r>
-          </w:p>
-        </w:tc>
-        <w:tc>
-          <w:tcPr>
-            <w:tcW w:w="1278" w:type="dxa"/>
-            <w:tcBorders>
-              <w:top w:val="single" w:sz="6" w:space="0" w:color="000000"/>
-              <w:left w:val="single" w:sz="6" w:space="0" w:color="000000"/>
-              <w:bottom w:val="single" w:sz="6" w:space="0" w:color="000000"/>
-              <w:right w:val="single" w:sz="6" w:space="0" w:color="000000"/>
-            </w:tcBorders>
-            <w:shd w:val="clear" w:color="auto" w:fill="auto"/>
-            <w:tcMar>
-              <w:top w:w="80" w:type="dxa"/>
-              <w:left w:w="80" w:type="dxa"/>
-              <w:bottom w:w="80" w:type="dxa"/>
-              <w:right w:w="80" w:type="dxa"/>
-            </w:tcMar>
-            <w:vAlign w:val="bottom"/>
-          </w:tcPr>
-          <w:p>
-            <w:pPr>
-              <w:jc w:val="center"/>
-            </w:pPr>
-            <w:hyperlink r:id="rId12" w:history="1">
-              <w:proofErr w:type="spellStart"/>
-              <w:r>
-                <w:rPr>
-                  <w:rStyle w:val="InternetLink"/>
-                  <w:lang w:eastAsia="ja-JP"/>
-                </w:rPr>
-                <w:t>Trello</w:t>
-              </w:r>
-              <w:proofErr w:type="spellEnd"/>
-              <w:r>
-                <w:rPr>
-                  <w:rStyle w:val="InternetLink"/>
-                  <w:lang w:eastAsia="ja-JP"/>
-                </w:rPr>
-                <w:t xml:space="preserve"> Board</w:t>
-              </w:r>
-            </w:hyperlink>
-          </w:p>
-        </w:tc>
-        <w:tc>
-          <w:tcPr>
-            <w:tcW w:w="1081" w:type="dxa"/>
-            <w:tcBorders>
-              <w:top w:val="single" w:sz="6" w:space="0" w:color="000000"/>
-              <w:left w:val="single" w:sz="6" w:space="0" w:color="000000"/>
-              <w:bottom w:val="single" w:sz="6" w:space="0" w:color="000000"/>
-              <w:right w:val="single" w:sz="6" w:space="0" w:color="000000"/>
-            </w:tcBorders>
-            <w:shd w:val="clear" w:color="auto" w:fill="auto"/>
-            <w:tcMar>
-              <w:top w:w="80" w:type="dxa"/>
-              <w:left w:w="80" w:type="dxa"/>
-              <w:bottom w:w="80" w:type="dxa"/>
-              <w:right w:w="80" w:type="dxa"/>
-            </w:tcMar>
-            <w:vAlign w:val="bottom"/>
-          </w:tcPr>
-          <w:p>
-            <w:pPr>
-              <w:widowControl/>
-              <w:spacing w:line="240" w:lineRule="auto"/>
-              <w:rPr>
-                <w:rFonts w:cs="Times New Roman"/>
-              </w:rPr>
-            </w:pPr>
-            <w:r>
-              <w:rPr>
-                <w:rFonts w:cs="Times New Roman"/>
-              </w:rPr>
-              <w:t>Sprint 3</w:t>
-            </w:r>
-          </w:p>
-        </w:tc>
-        <w:tc>
-          <w:tcPr>
-            <w:tcW w:w="1179" w:type="dxa"/>
-            <w:tcBorders>
-              <w:top w:val="single" w:sz="6" w:space="0" w:color="000000"/>
-              <w:left w:val="single" w:sz="6" w:space="0" w:color="000000"/>
-              <w:bottom w:val="single" w:sz="6" w:space="0" w:color="000000"/>
-              <w:right w:val="single" w:sz="6" w:space="0" w:color="000000"/>
-            </w:tcBorders>
-            <w:shd w:val="clear" w:color="auto" w:fill="auto"/>
-            <w:tcMar>
-              <w:top w:w="80" w:type="dxa"/>
-              <w:left w:w="80" w:type="dxa"/>
-              <w:bottom w:w="80" w:type="dxa"/>
-              <w:right w:w="80" w:type="dxa"/>
-            </w:tcMar>
-            <w:vAlign w:val="bottom"/>
-          </w:tcPr>
-          <w:p>
-            <w:pPr>
-              <w:widowControl/>
-              <w:spacing w:line="240" w:lineRule="auto"/>
-              <w:rPr>
-                <w:rFonts w:cs="Times New Roman"/>
-              </w:rPr>
-            </w:pPr>
-            <w:proofErr w:type="spellStart"/>
-            <w:r>
-              <w:rPr>
-                <w:rFonts w:cs="Times New Roman"/>
-              </w:rPr>
-              <w:t>Joacim</w:t>
-            </w:r>
-            <w:proofErr w:type="spellEnd"/>
-            <w:r>
-              <w:rPr>
-                <w:rFonts w:cs="Times New Roman"/>
-              </w:rPr>
-              <w:t xml:space="preserve"> and </w:t>
-            </w:r>
-            <w:proofErr w:type="spellStart"/>
-            <w:r>
-              <w:rPr>
-                <w:rFonts w:cs="Times New Roman"/>
-              </w:rPr>
-              <w:t>Boyan</w:t>
-            </w:r>
-            <w:proofErr w:type="spellEnd"/>
-          </w:p>
-        </w:tc>
-        <w:tc>
-          <w:tcPr>
-            <w:tcW w:w="983" w:type="dxa"/>
-            <w:tcBorders>
-              <w:top w:val="single" w:sz="6" w:space="0" w:color="000000"/>
-              <w:left w:val="single" w:sz="6" w:space="0" w:color="000000"/>
-              <w:bottom w:val="single" w:sz="6" w:space="0" w:color="000000"/>
-              <w:right w:val="single" w:sz="6" w:space="0" w:color="000000"/>
-            </w:tcBorders>
-            <w:shd w:val="clear" w:color="auto" w:fill="auto"/>
-            <w:tcMar>
-              <w:top w:w="80" w:type="dxa"/>
-              <w:left w:w="80" w:type="dxa"/>
-              <w:bottom w:w="80" w:type="dxa"/>
-              <w:right w:w="80" w:type="dxa"/>
-            </w:tcMar>
-            <w:vAlign w:val="bottom"/>
-          </w:tcPr>
-          <w:p>
-            <w:pPr>
-              <w:widowControl/>
-              <w:spacing w:line="240" w:lineRule="auto"/>
-              <w:rPr>
-                <w:rFonts w:cs="Times New Roman"/>
-              </w:rPr>
-            </w:pPr>
-            <w:r>
-              <w:rPr>
-                <w:rFonts w:cs="Times New Roman"/>
-              </w:rPr>
-              <w:t>15</w:t>
-            </w:r>
-            <w:r>
-              <w:rPr>
-                <w:rFonts w:cs="Times New Roman"/>
-              </w:rPr>
-              <w:t>, 7</w:t>
-            </w:r>
-          </w:p>
-        </w:tc>
-        <w:tc>
-          <w:tcPr>
-            <w:tcW w:w="1179" w:type="dxa"/>
-            <w:tcBorders>
-              <w:top w:val="single" w:sz="6" w:space="0" w:color="000000"/>
-              <w:left w:val="single" w:sz="6" w:space="0" w:color="000000"/>
-              <w:bottom w:val="single" w:sz="6" w:space="0" w:color="000000"/>
-              <w:right w:val="single" w:sz="4" w:space="0" w:color="000000"/>
-            </w:tcBorders>
-            <w:shd w:val="clear" w:color="auto" w:fill="auto"/>
-            <w:tcMar>
-              <w:top w:w="80" w:type="dxa"/>
-              <w:left w:w="80" w:type="dxa"/>
-              <w:bottom w:w="80" w:type="dxa"/>
-              <w:right w:w="80" w:type="dxa"/>
-            </w:tcMar>
-            <w:vAlign w:val="bottom"/>
-          </w:tcPr>
-          <w:p>
-            <w:pPr>
-              <w:widowControl/>
-              <w:spacing w:line="240" w:lineRule="auto"/>
-              <w:rPr>
-                <w:rFonts w:cs="Times New Roman"/>
-              </w:rPr>
-            </w:pPr>
-            <w:r>
-              <w:rPr>
-                <w:rFonts w:cs="Times New Roman"/>
-              </w:rPr>
-              <w:t>0</w:t>
-            </w:r>
-          </w:p>
-        </w:tc>
-      </w:tr>
-      <w:tr>
-        <w:trPr>
-          <w:trHeight w:val="1108"/>
-        </w:trPr>
-        <w:tc>
-          <w:tcPr>
-            <w:tcW w:w="1687" w:type="dxa"/>
-            <w:tcBorders>
-              <w:top w:val="single" w:sz="6" w:space="0" w:color="000000"/>
-              <w:left w:val="single" w:sz="4" w:space="0" w:color="000000"/>
-              <w:bottom w:val="single" w:sz="6" w:space="0" w:color="000000"/>
-              <w:right w:val="single" w:sz="6" w:space="0" w:color="000000"/>
-            </w:tcBorders>
-            <w:shd w:val="clear" w:color="auto" w:fill="auto"/>
-            <w:tcMar>
-              <w:top w:w="80" w:type="dxa"/>
-              <w:left w:w="80" w:type="dxa"/>
-              <w:bottom w:w="80" w:type="dxa"/>
-              <w:right w:w="80" w:type="dxa"/>
-            </w:tcMar>
-            <w:vAlign w:val="bottom"/>
-          </w:tcPr>
-          <w:p>
-            <w:pPr>
-              <w:widowControl/>
-              <w:spacing w:line="240" w:lineRule="auto"/>
-              <w:rPr>
-                <w:rFonts w:cs="Times New Roman"/>
-              </w:rPr>
-            </w:pPr>
-            <w:r>
-              <w:rPr>
-                <w:rFonts w:cs="Times New Roman"/>
-              </w:rPr>
-              <w:lastRenderedPageBreak/>
-              <w:t xml:space="preserve">Send commands to </w:t>
-            </w:r>
-            <w:proofErr w:type="spellStart"/>
-            <w:r>
-              <w:rPr>
-                <w:rFonts w:cs="Times New Roman"/>
-              </w:rPr>
-              <w:t>SmartCar</w:t>
-            </w:r>
-            <w:proofErr w:type="spellEnd"/>
-            <w:r>
-              <w:rPr>
-                <w:rFonts w:cs="Times New Roman"/>
-              </w:rPr>
-              <w:t xml:space="preserve"> to follow phone</w:t>
-            </w:r>
-          </w:p>
-        </w:tc>
-        <w:tc>
-          <w:tcPr>
-            <w:tcW w:w="1082" w:type="dxa"/>
-            <w:tcBorders>
-              <w:top w:val="single" w:sz="6" w:space="0" w:color="000000"/>
-              <w:left w:val="single" w:sz="6" w:space="0" w:color="000000"/>
-              <w:bottom w:val="single" w:sz="6" w:space="0" w:color="000000"/>
-              <w:right w:val="single" w:sz="6" w:space="0" w:color="000000"/>
-            </w:tcBorders>
-            <w:shd w:val="clear" w:color="auto" w:fill="auto"/>
-            <w:tcMar>
-              <w:top w:w="80" w:type="dxa"/>
-              <w:left w:w="80" w:type="dxa"/>
-              <w:bottom w:w="80" w:type="dxa"/>
-              <w:right w:w="80" w:type="dxa"/>
-            </w:tcMar>
-            <w:vAlign w:val="bottom"/>
-          </w:tcPr>
-          <w:p>
-            <w:pPr>
-              <w:widowControl/>
-              <w:spacing w:line="240" w:lineRule="auto"/>
-              <w:rPr>
-                <w:rFonts w:cs="Times New Roman"/>
-              </w:rPr>
-            </w:pPr>
-            <w:r>
-              <w:rPr>
-                <w:rFonts w:cs="Times New Roman"/>
-              </w:rPr>
-              <w:t>High</w:t>
-            </w:r>
-          </w:p>
-        </w:tc>
-        <w:tc>
-          <w:tcPr>
-            <w:tcW w:w="786" w:type="dxa"/>
-            <w:tcBorders>
-              <w:top w:val="single" w:sz="6" w:space="0" w:color="000000"/>
-              <w:left w:val="single" w:sz="6" w:space="0" w:color="000000"/>
-              <w:bottom w:val="single" w:sz="6" w:space="0" w:color="000000"/>
-              <w:right w:val="single" w:sz="6" w:space="0" w:color="000000"/>
-            </w:tcBorders>
-            <w:shd w:val="clear" w:color="auto" w:fill="auto"/>
-            <w:tcMar>
-              <w:top w:w="80" w:type="dxa"/>
-              <w:left w:w="80" w:type="dxa"/>
-              <w:bottom w:w="80" w:type="dxa"/>
-              <w:right w:w="80" w:type="dxa"/>
-            </w:tcMar>
-            <w:vAlign w:val="bottom"/>
-          </w:tcPr>
-          <w:p>
-            <w:pPr>
-              <w:widowControl/>
-              <w:spacing w:line="240" w:lineRule="auto"/>
-              <w:rPr>
-                <w:rFonts w:cs="Times New Roman"/>
-              </w:rPr>
-            </w:pPr>
-            <w:r>
-              <w:rPr>
-                <w:rFonts w:cs="Times New Roman"/>
-              </w:rPr>
-              <w:t>80</w:t>
-            </w:r>
-            <w:r>
-              <w:rPr>
-                <w:rFonts w:cs="Times New Roman"/>
-              </w:rPr>
-              <w:t> %</w:t>
-            </w:r>
-          </w:p>
-        </w:tc>
-        <w:tc>
-          <w:tcPr>
-            <w:tcW w:w="1278" w:type="dxa"/>
-            <w:tcBorders>
-              <w:top w:val="single" w:sz="6" w:space="0" w:color="000000"/>
-              <w:left w:val="single" w:sz="6" w:space="0" w:color="000000"/>
-              <w:bottom w:val="single" w:sz="6" w:space="0" w:color="000000"/>
-              <w:right w:val="single" w:sz="6" w:space="0" w:color="000000"/>
-            </w:tcBorders>
-            <w:shd w:val="clear" w:color="auto" w:fill="auto"/>
-            <w:tcMar>
-              <w:top w:w="80" w:type="dxa"/>
-              <w:left w:w="80" w:type="dxa"/>
-              <w:bottom w:w="80" w:type="dxa"/>
-              <w:right w:w="80" w:type="dxa"/>
-            </w:tcMar>
-            <w:vAlign w:val="bottom"/>
-          </w:tcPr>
-          <w:p>
-            <w:pPr>
-              <w:jc w:val="center"/>
-            </w:pPr>
-            <w:hyperlink r:id="rId13" w:history="1">
-              <w:proofErr w:type="spellStart"/>
-              <w:r>
-                <w:rPr>
-                  <w:rStyle w:val="InternetLink"/>
-                  <w:lang w:eastAsia="ja-JP"/>
-                </w:rPr>
-                <w:t>Trello</w:t>
-              </w:r>
-              <w:proofErr w:type="spellEnd"/>
-              <w:r>
-                <w:rPr>
-                  <w:rStyle w:val="InternetLink"/>
-                  <w:lang w:eastAsia="ja-JP"/>
-                </w:rPr>
-                <w:t xml:space="preserve"> Board</w:t>
-              </w:r>
-            </w:hyperlink>
-          </w:p>
-        </w:tc>
-        <w:tc>
-          <w:tcPr>
-            <w:tcW w:w="1081" w:type="dxa"/>
-            <w:tcBorders>
-              <w:top w:val="single" w:sz="6" w:space="0" w:color="000000"/>
-              <w:left w:val="single" w:sz="6" w:space="0" w:color="000000"/>
-              <w:bottom w:val="single" w:sz="6" w:space="0" w:color="000000"/>
-              <w:right w:val="single" w:sz="6" w:space="0" w:color="000000"/>
-            </w:tcBorders>
-            <w:shd w:val="clear" w:color="auto" w:fill="auto"/>
-            <w:tcMar>
-              <w:top w:w="80" w:type="dxa"/>
-              <w:left w:w="80" w:type="dxa"/>
-              <w:bottom w:w="80" w:type="dxa"/>
-              <w:right w:w="80" w:type="dxa"/>
-            </w:tcMar>
-            <w:vAlign w:val="bottom"/>
-          </w:tcPr>
-          <w:p>
-            <w:pPr>
-              <w:widowControl/>
-              <w:spacing w:line="240" w:lineRule="auto"/>
-              <w:rPr>
-                <w:rFonts w:cs="Times New Roman"/>
-              </w:rPr>
-            </w:pPr>
-            <w:r>
-              <w:rPr>
-                <w:rFonts w:cs="Times New Roman"/>
-              </w:rPr>
-              <w:t>Sprint 5</w:t>
-            </w:r>
-          </w:p>
-        </w:tc>
-        <w:tc>
-          <w:tcPr>
-            <w:tcW w:w="1179" w:type="dxa"/>
-            <w:tcBorders>
-              <w:top w:val="single" w:sz="6" w:space="0" w:color="000000"/>
-              <w:left w:val="single" w:sz="6" w:space="0" w:color="000000"/>
-              <w:bottom w:val="single" w:sz="6" w:space="0" w:color="000000"/>
-              <w:right w:val="single" w:sz="6" w:space="0" w:color="000000"/>
-            </w:tcBorders>
-            <w:shd w:val="clear" w:color="auto" w:fill="auto"/>
-            <w:tcMar>
-              <w:top w:w="80" w:type="dxa"/>
-              <w:left w:w="80" w:type="dxa"/>
-              <w:bottom w:w="80" w:type="dxa"/>
-              <w:right w:w="80" w:type="dxa"/>
-            </w:tcMar>
-            <w:vAlign w:val="bottom"/>
-          </w:tcPr>
-          <w:p>
-            <w:pPr>
-              <w:widowControl/>
-              <w:spacing w:line="240" w:lineRule="auto"/>
-              <w:rPr>
-                <w:rFonts w:cs="Times New Roman"/>
-              </w:rPr>
-            </w:pPr>
-            <w:r>
-              <w:rPr>
-                <w:rFonts w:cs="Times New Roman"/>
-              </w:rPr>
-              <w:t>Erik</w:t>
-            </w:r>
-          </w:p>
-        </w:tc>
-        <w:tc>
-          <w:tcPr>
-            <w:tcW w:w="983" w:type="dxa"/>
-            <w:tcBorders>
-              <w:top w:val="single" w:sz="6" w:space="0" w:color="000000"/>
-              <w:left w:val="single" w:sz="6" w:space="0" w:color="000000"/>
-              <w:bottom w:val="single" w:sz="6" w:space="0" w:color="000000"/>
-              <w:right w:val="single" w:sz="6" w:space="0" w:color="000000"/>
-            </w:tcBorders>
-            <w:shd w:val="clear" w:color="auto" w:fill="auto"/>
-            <w:tcMar>
-              <w:top w:w="80" w:type="dxa"/>
-              <w:left w:w="80" w:type="dxa"/>
-              <w:bottom w:w="80" w:type="dxa"/>
-              <w:right w:w="80" w:type="dxa"/>
-            </w:tcMar>
-            <w:vAlign w:val="bottom"/>
-          </w:tcPr>
-          <w:p>
-            <w:pPr>
-              <w:widowControl/>
-              <w:spacing w:line="240" w:lineRule="auto"/>
-              <w:rPr>
-                <w:rFonts w:cs="Times New Roman"/>
-              </w:rPr>
-            </w:pPr>
-            <w:r>
-              <w:rPr>
-                <w:rFonts w:cs="Times New Roman"/>
-              </w:rPr>
-              <w:t>20</w:t>
-            </w:r>
-          </w:p>
-        </w:tc>
-        <w:tc>
-          <w:tcPr>
-            <w:tcW w:w="1179" w:type="dxa"/>
-            <w:tcBorders>
-              <w:top w:val="single" w:sz="6" w:space="0" w:color="000000"/>
-              <w:left w:val="single" w:sz="6" w:space="0" w:color="000000"/>
-              <w:bottom w:val="single" w:sz="6" w:space="0" w:color="000000"/>
-              <w:right w:val="single" w:sz="4" w:space="0" w:color="000000"/>
-            </w:tcBorders>
-            <w:shd w:val="clear" w:color="auto" w:fill="auto"/>
-            <w:tcMar>
-              <w:top w:w="80" w:type="dxa"/>
-              <w:left w:w="80" w:type="dxa"/>
-              <w:bottom w:w="80" w:type="dxa"/>
-              <w:right w:w="80" w:type="dxa"/>
-            </w:tcMar>
-            <w:vAlign w:val="bottom"/>
-          </w:tcPr>
-          <w:p>
-            <w:pPr>
-              <w:widowControl/>
-              <w:spacing w:line="240" w:lineRule="auto"/>
-              <w:rPr>
-                <w:rFonts w:cs="Times New Roman"/>
-              </w:rPr>
-            </w:pPr>
-            <w:r>
-              <w:rPr>
-                <w:rFonts w:cs="Times New Roman"/>
-              </w:rPr>
-              <w:t>5</w:t>
-            </w:r>
-          </w:p>
-        </w:tc>
-      </w:tr>
-      <w:tr>
-        <w:trPr>
-          <w:trHeight w:val="888"/>
-        </w:trPr>
-        <w:tc>
-          <w:tcPr>
-            <w:tcW w:w="1687" w:type="dxa"/>
-            <w:tcBorders>
-              <w:top w:val="single" w:sz="6" w:space="0" w:color="000000"/>
-              <w:left w:val="single" w:sz="4" w:space="0" w:color="000000"/>
-              <w:bottom w:val="single" w:sz="6" w:space="0" w:color="000000"/>
-              <w:right w:val="single" w:sz="6" w:space="0" w:color="000000"/>
-            </w:tcBorders>
-            <w:shd w:val="clear" w:color="auto" w:fill="auto"/>
-            <w:tcMar>
-              <w:top w:w="80" w:type="dxa"/>
-              <w:left w:w="80" w:type="dxa"/>
-              <w:bottom w:w="80" w:type="dxa"/>
-              <w:right w:w="80" w:type="dxa"/>
-            </w:tcMar>
-            <w:vAlign w:val="bottom"/>
-          </w:tcPr>
-          <w:p>
-            <w:pPr>
-              <w:widowControl/>
-              <w:spacing w:line="240" w:lineRule="auto"/>
-              <w:rPr>
-                <w:rFonts w:cs="Times New Roman"/>
-              </w:rPr>
-            </w:pPr>
-            <w:proofErr w:type="spellStart"/>
-            <w:r>
-              <w:rPr>
-                <w:rFonts w:cs="Times New Roman"/>
-              </w:rPr>
-              <w:t>LiDAR</w:t>
-            </w:r>
-            <w:proofErr w:type="spellEnd"/>
-            <w:r>
-              <w:rPr>
-                <w:rFonts w:cs="Times New Roman"/>
-              </w:rPr>
-              <w:t xml:space="preserve"> turning Script</w:t>
-            </w:r>
-          </w:p>
-        </w:tc>
-        <w:tc>
-          <w:tcPr>
-            <w:tcW w:w="1082" w:type="dxa"/>
-            <w:tcBorders>
-              <w:top w:val="single" w:sz="6" w:space="0" w:color="000000"/>
-              <w:left w:val="single" w:sz="6" w:space="0" w:color="000000"/>
-              <w:bottom w:val="single" w:sz="6" w:space="0" w:color="000000"/>
-              <w:right w:val="single" w:sz="6" w:space="0" w:color="000000"/>
-            </w:tcBorders>
-            <w:shd w:val="clear" w:color="auto" w:fill="auto"/>
-            <w:tcMar>
-              <w:top w:w="80" w:type="dxa"/>
-              <w:left w:w="80" w:type="dxa"/>
-              <w:bottom w:w="80" w:type="dxa"/>
-              <w:right w:w="80" w:type="dxa"/>
-            </w:tcMar>
-            <w:vAlign w:val="bottom"/>
-          </w:tcPr>
-          <w:p>
-            <w:pPr>
-              <w:widowControl/>
-              <w:spacing w:line="240" w:lineRule="auto"/>
-              <w:rPr>
-                <w:rFonts w:cs="Times New Roman"/>
-              </w:rPr>
-            </w:pPr>
-            <w:r>
-              <w:rPr>
-                <w:rFonts w:cs="Times New Roman"/>
-              </w:rPr>
-              <w:t>High</w:t>
-            </w:r>
-          </w:p>
-        </w:tc>
-        <w:tc>
-          <w:tcPr>
-            <w:tcW w:w="786" w:type="dxa"/>
-            <w:tcBorders>
-              <w:top w:val="single" w:sz="6" w:space="0" w:color="000000"/>
-              <w:left w:val="single" w:sz="6" w:space="0" w:color="000000"/>
-              <w:bottom w:val="single" w:sz="6" w:space="0" w:color="000000"/>
-              <w:right w:val="single" w:sz="6" w:space="0" w:color="000000"/>
-            </w:tcBorders>
-            <w:shd w:val="clear" w:color="auto" w:fill="auto"/>
-            <w:tcMar>
-              <w:top w:w="80" w:type="dxa"/>
-              <w:left w:w="80" w:type="dxa"/>
-              <w:bottom w:w="80" w:type="dxa"/>
-              <w:right w:w="80" w:type="dxa"/>
-            </w:tcMar>
-            <w:vAlign w:val="bottom"/>
-          </w:tcPr>
-          <w:p>
-            <w:pPr>
-              <w:widowControl/>
-              <w:spacing w:line="240" w:lineRule="auto"/>
-              <w:rPr>
-                <w:rFonts w:cs="Times New Roman"/>
-              </w:rPr>
-            </w:pPr>
-            <w:r>
-              <w:rPr>
-                <w:rFonts w:cs="Times New Roman"/>
-              </w:rPr>
-              <w:t>75</w:t>
-            </w:r>
-            <w:r>
-              <w:rPr>
-                <w:rFonts w:cs="Times New Roman"/>
-              </w:rPr>
-              <w:t> %</w:t>
-            </w:r>
-          </w:p>
-        </w:tc>
-        <w:tc>
-          <w:tcPr>
-            <w:tcW w:w="1278" w:type="dxa"/>
-            <w:tcBorders>
-              <w:top w:val="single" w:sz="6" w:space="0" w:color="000000"/>
-              <w:left w:val="single" w:sz="6" w:space="0" w:color="000000"/>
-              <w:bottom w:val="single" w:sz="6" w:space="0" w:color="000000"/>
-              <w:right w:val="single" w:sz="6" w:space="0" w:color="000000"/>
-            </w:tcBorders>
-            <w:shd w:val="clear" w:color="auto" w:fill="auto"/>
-            <w:tcMar>
-              <w:top w:w="80" w:type="dxa"/>
-              <w:left w:w="80" w:type="dxa"/>
-              <w:bottom w:w="80" w:type="dxa"/>
-              <w:right w:w="80" w:type="dxa"/>
-            </w:tcMar>
-            <w:vAlign w:val="bottom"/>
-          </w:tcPr>
-          <w:p>
-            <w:pPr>
-              <w:jc w:val="center"/>
-            </w:pPr>
-            <w:hyperlink r:id="rId14" w:history="1">
-              <w:proofErr w:type="spellStart"/>
-              <w:r>
-                <w:rPr>
-                  <w:rStyle w:val="InternetLink"/>
-                  <w:lang w:eastAsia="ja-JP"/>
-                </w:rPr>
-                <w:t>Trello</w:t>
-              </w:r>
-              <w:proofErr w:type="spellEnd"/>
-              <w:r>
-                <w:rPr>
-                  <w:rStyle w:val="InternetLink"/>
-                  <w:lang w:eastAsia="ja-JP"/>
-                </w:rPr>
-                <w:t xml:space="preserve"> Board</w:t>
-              </w:r>
-            </w:hyperlink>
-          </w:p>
-        </w:tc>
-        <w:tc>
-          <w:tcPr>
-            <w:tcW w:w="1081" w:type="dxa"/>
-            <w:tcBorders>
-              <w:top w:val="single" w:sz="6" w:space="0" w:color="000000"/>
-              <w:left w:val="single" w:sz="6" w:space="0" w:color="000000"/>
-              <w:bottom w:val="single" w:sz="6" w:space="0" w:color="000000"/>
-              <w:right w:val="single" w:sz="6" w:space="0" w:color="000000"/>
-            </w:tcBorders>
-            <w:shd w:val="clear" w:color="auto" w:fill="auto"/>
-            <w:tcMar>
-              <w:top w:w="80" w:type="dxa"/>
-              <w:left w:w="80" w:type="dxa"/>
-              <w:bottom w:w="80" w:type="dxa"/>
-              <w:right w:w="80" w:type="dxa"/>
-            </w:tcMar>
-            <w:vAlign w:val="bottom"/>
-          </w:tcPr>
-          <w:p>
-            <w:pPr>
-              <w:widowControl/>
-              <w:spacing w:line="240" w:lineRule="auto"/>
-              <w:rPr>
-                <w:rFonts w:cs="Times New Roman"/>
-              </w:rPr>
-            </w:pPr>
-            <w:r>
-              <w:rPr>
-                <w:rFonts w:cs="Times New Roman"/>
-              </w:rPr>
-              <w:t>Sprint 5</w:t>
-            </w:r>
-          </w:p>
-        </w:tc>
-        <w:tc>
-          <w:tcPr>
-            <w:tcW w:w="1179" w:type="dxa"/>
-            <w:tcBorders>
-              <w:top w:val="single" w:sz="6" w:space="0" w:color="000000"/>
-              <w:left w:val="single" w:sz="6" w:space="0" w:color="000000"/>
-              <w:bottom w:val="single" w:sz="6" w:space="0" w:color="000000"/>
-              <w:right w:val="single" w:sz="6" w:space="0" w:color="000000"/>
-            </w:tcBorders>
-            <w:shd w:val="clear" w:color="auto" w:fill="auto"/>
-            <w:tcMar>
-              <w:top w:w="80" w:type="dxa"/>
-              <w:left w:w="80" w:type="dxa"/>
-              <w:bottom w:w="80" w:type="dxa"/>
-              <w:right w:w="80" w:type="dxa"/>
-            </w:tcMar>
-            <w:vAlign w:val="bottom"/>
-          </w:tcPr>
-          <w:p>
-            <w:pPr>
-              <w:widowControl/>
-              <w:spacing w:line="240" w:lineRule="auto"/>
-              <w:rPr>
-                <w:rFonts w:cs="Times New Roman"/>
-              </w:rPr>
-            </w:pPr>
-            <w:r>
-              <w:rPr>
-                <w:rFonts w:cs="Times New Roman"/>
-              </w:rPr>
-              <w:t>Shaun</w:t>
-            </w:r>
-          </w:p>
-        </w:tc>
-        <w:tc>
-          <w:tcPr>
-            <w:tcW w:w="983" w:type="dxa"/>
-            <w:tcBorders>
-              <w:top w:val="single" w:sz="6" w:space="0" w:color="000000"/>
-              <w:left w:val="single" w:sz="6" w:space="0" w:color="000000"/>
-              <w:bottom w:val="single" w:sz="6" w:space="0" w:color="000000"/>
-              <w:right w:val="single" w:sz="6" w:space="0" w:color="000000"/>
-            </w:tcBorders>
-            <w:shd w:val="clear" w:color="auto" w:fill="auto"/>
-            <w:tcMar>
-              <w:top w:w="80" w:type="dxa"/>
-              <w:left w:w="80" w:type="dxa"/>
-              <w:bottom w:w="80" w:type="dxa"/>
-              <w:right w:w="80" w:type="dxa"/>
-            </w:tcMar>
-            <w:vAlign w:val="bottom"/>
-          </w:tcPr>
-          <w:p>
-            <w:pPr>
-              <w:widowControl/>
-              <w:spacing w:line="240" w:lineRule="auto"/>
-              <w:rPr>
-                <w:rFonts w:cs="Times New Roman"/>
-              </w:rPr>
-            </w:pPr>
-            <w:r>
-              <w:rPr>
-                <w:rFonts w:cs="Times New Roman"/>
-              </w:rPr>
-              <w:t>15</w:t>
-            </w:r>
-          </w:p>
-        </w:tc>
-        <w:tc>
-          <w:tcPr>
-            <w:tcW w:w="1179" w:type="dxa"/>
-            <w:tcBorders>
-              <w:top w:val="single" w:sz="6" w:space="0" w:color="000000"/>
-              <w:left w:val="single" w:sz="6" w:space="0" w:color="000000"/>
-              <w:bottom w:val="single" w:sz="6" w:space="0" w:color="000000"/>
-              <w:right w:val="single" w:sz="4" w:space="0" w:color="000000"/>
-            </w:tcBorders>
-            <w:shd w:val="clear" w:color="auto" w:fill="auto"/>
-            <w:tcMar>
-              <w:top w:w="80" w:type="dxa"/>
-              <w:left w:w="80" w:type="dxa"/>
-              <w:bottom w:w="80" w:type="dxa"/>
-              <w:right w:w="80" w:type="dxa"/>
-            </w:tcMar>
-            <w:vAlign w:val="bottom"/>
-          </w:tcPr>
-          <w:p>
-            <w:pPr>
-              <w:widowControl/>
-              <w:spacing w:line="240" w:lineRule="auto"/>
-              <w:rPr>
-                <w:rFonts w:cs="Times New Roman"/>
-              </w:rPr>
-            </w:pPr>
-            <w:r>
-              <w:rPr>
-                <w:rFonts w:cs="Times New Roman"/>
-              </w:rPr>
-              <w:t>5</w:t>
-            </w:r>
-          </w:p>
-        </w:tc>
-      </w:tr>
-      <w:tr>
-        <w:trPr>
-          <w:trHeight w:val="886"/>
-        </w:trPr>
-        <w:tc>
-          <w:tcPr>
-            <w:tcW w:w="1687" w:type="dxa"/>
-            <w:tcBorders>
-              <w:top w:val="single" w:sz="6" w:space="0" w:color="000000"/>
-              <w:left w:val="single" w:sz="4" w:space="0" w:color="000000"/>
-              <w:bottom w:val="single" w:sz="4" w:space="0" w:color="000000"/>
-              <w:right w:val="single" w:sz="6" w:space="0" w:color="000000"/>
-            </w:tcBorders>
-            <w:shd w:val="clear" w:color="auto" w:fill="auto"/>
-            <w:tcMar>
-              <w:top w:w="80" w:type="dxa"/>
-              <w:left w:w="80" w:type="dxa"/>
-              <w:bottom w:w="80" w:type="dxa"/>
-              <w:right w:w="80" w:type="dxa"/>
-            </w:tcMar>
-            <w:vAlign w:val="bottom"/>
-          </w:tcPr>
-          <w:p>
-            <w:pPr>
-              <w:widowControl/>
-              <w:spacing w:line="240" w:lineRule="auto"/>
-              <w:rPr>
-                <w:rFonts w:cs="Times New Roman"/>
-              </w:rPr>
-            </w:pPr>
-            <w:proofErr w:type="spellStart"/>
-            <w:r>
-              <w:rPr>
-                <w:rFonts w:cs="Times New Roman"/>
-              </w:rPr>
-              <w:t>SmartCar</w:t>
-            </w:r>
-            <w:proofErr w:type="spellEnd"/>
-            <w:r>
-              <w:rPr>
-                <w:rFonts w:cs="Times New Roman"/>
-              </w:rPr>
-              <w:t xml:space="preserve"> coordinates</w:t>
-            </w:r>
-            <w:r>
-              <w:rPr>
-                <w:rFonts w:cs="Times New Roman"/>
-              </w:rPr>
-              <w:t xml:space="preserve"> </w:t>
-            </w:r>
-          </w:p>
-        </w:tc>
-        <w:tc>
-          <w:tcPr>
-            <w:tcW w:w="1082" w:type="dxa"/>
             <w:tcBorders>
               <w:top w:val="single" w:sz="6" w:space="0" w:color="000000"/>
               <w:left w:val="single" w:sz="6" w:space="0" w:color="000000"/>
@@ -3174,13 +3139,13 @@
               <w:rPr>
                 <w:rFonts w:cs="Times New Roman"/>
               </w:rPr>
-              <w:t>High</w:t>
-            </w:r>
-          </w:p>
-        </w:tc>
-        <w:tc>
-          <w:tcPr>
-            <w:tcW w:w="786" w:type="dxa"/>
+              <w:t>Sprint 5</w:t>
+            </w:r>
+          </w:p>
+        </w:tc>
+        <w:tc>
+          <w:tcPr>
+            <w:tcW w:w="1179" w:type="dxa"/>
             <w:tcBorders>
               <w:top w:val="single" w:sz="6" w:space="0" w:color="000000"/>
               <w:left w:val="single" w:sz="6" w:space="0" w:color="000000"/>
@@ -3208,19 +3173,13 @@
               <w:rPr>
                 <w:rFonts w:cs="Times New Roman"/>
               </w:rPr>
-              <w:t>74</w:t>
-            </w:r>
-            <w:r>
-              <w:rPr>
-                <w:rFonts w:cs="Times New Roman"/>
-              </w:rPr>
-              <w:t>%</w:t>
-            </w:r>
-          </w:p>
-        </w:tc>
-        <w:tc>
-          <w:tcPr>
-            <w:tcW w:w="1278" w:type="dxa"/>
+              <w:t>Gabriel</w:t>
+            </w:r>
+          </w:p>
+        </w:tc>
+        <w:tc>
+          <w:tcPr>
+            <w:tcW w:w="983" w:type="dxa"/>
             <w:tcBorders>
               <w:top w:val="single" w:sz="6" w:space="0" w:color="000000"/>
               <w:left w:val="single" w:sz="6" w:space="0" w:color="000000"/>
@@ -3238,116 +3197,6 @@
           </w:tcPr>
           <w:p>
             <w:pPr>
-              <w:jc w:val="center"/>
-            </w:pPr>
-            <w:hyperlink r:id="rId15" w:history="1">
-              <w:proofErr w:type="spellStart"/>
-              <w:r>
-                <w:rPr>
-                  <w:rStyle w:val="InternetLink"/>
-                  <w:lang w:eastAsia="ja-JP"/>
-                </w:rPr>
-                <w:t>Trello</w:t>
-              </w:r>
-              <w:proofErr w:type="spellEnd"/>
-              <w:r>
-                <w:rPr>
-                  <w:rStyle w:val="InternetLink"/>
-                  <w:lang w:eastAsia="ja-JP"/>
-                </w:rPr>
-                <w:t xml:space="preserve"> Board</w:t>
-              </w:r>
-            </w:hyperlink>
-          </w:p>
-        </w:tc>
-        <w:tc>
-          <w:tcPr>
-            <w:tcW w:w="1081" w:type="dxa"/>
-            <w:tcBorders>
-              <w:top w:val="single" w:sz="6" w:space="0" w:color="000000"/>
-              <w:left w:val="single" w:sz="6" w:space="0" w:color="000000"/>
-              <w:bottom w:val="single" w:sz="4" w:space="0" w:color="000000"/>
-              <w:right w:val="single" w:sz="6" w:space="0" w:color="000000"/>
-            </w:tcBorders>
-            <w:shd w:val="clear" w:color="auto" w:fill="auto"/>
-            <w:tcMar>
-              <w:top w:w="80" w:type="dxa"/>
-              <w:left w:w="80" w:type="dxa"/>
-              <w:bottom w:w="80" w:type="dxa"/>
-              <w:right w:w="80" w:type="dxa"/>
-            </w:tcMar>
-            <w:vAlign w:val="bottom"/>
-          </w:tcPr>
-          <w:p>
-            <w:pPr>
-              <w:widowControl/>
-              <w:spacing w:line="240" w:lineRule="auto"/>
-              <w:rPr>
-                <w:rFonts w:cs="Times New Roman"/>
-              </w:rPr>
-            </w:pPr>
-            <w:r>
-              <w:rPr>
-                <w:rFonts w:cs="Times New Roman"/>
-              </w:rPr>
-              <w:t>Sprint 5</w:t>
-            </w:r>
-          </w:p>
-        </w:tc>
-        <w:tc>
-          <w:tcPr>
-            <w:tcW w:w="1179" w:type="dxa"/>
-            <w:tcBorders>
-              <w:top w:val="single" w:sz="6" w:space="0" w:color="000000"/>
-              <w:left w:val="single" w:sz="6" w:space="0" w:color="000000"/>
-              <w:bottom w:val="single" w:sz="4" w:space="0" w:color="000000"/>
-              <w:right w:val="single" w:sz="6" w:space="0" w:color="000000"/>
-            </w:tcBorders>
-            <w:shd w:val="clear" w:color="auto" w:fill="auto"/>
-            <w:tcMar>
-              <w:top w:w="80" w:type="dxa"/>
-              <w:left w:w="80" w:type="dxa"/>
-              <w:bottom w:w="80" w:type="dxa"/>
-              <w:right w:w="80" w:type="dxa"/>
-            </w:tcMar>
-            <w:vAlign w:val="bottom"/>
-          </w:tcPr>
-          <w:p>
-            <w:pPr>
-              <w:widowControl/>
-              <w:spacing w:line="240" w:lineRule="auto"/>
-              <w:rPr>
-                <w:rFonts w:cs="Times New Roman"/>
-              </w:rPr>
-            </w:pPr>
-            <w:r>
-              <w:rPr>
-                <w:rFonts w:cs="Times New Roman"/>
-              </w:rPr>
-              <w:t>Gabriel</w:t>
-            </w:r>
-          </w:p>
-        </w:tc>
-        <w:tc>
-          <w:tcPr>
-            <w:tcW w:w="983" w:type="dxa"/>
-            <w:tcBorders>
-              <w:top w:val="single" w:sz="6" w:space="0" w:color="000000"/>
-              <w:left w:val="single" w:sz="6" w:space="0" w:color="000000"/>
-              <w:bottom w:val="single" w:sz="4" w:space="0" w:color="000000"/>
-              <w:right w:val="single" w:sz="6" w:space="0" w:color="000000"/>
-            </w:tcBorders>
-            <w:shd w:val="clear" w:color="auto" w:fill="auto"/>
-            <w:tcMar>
-              <w:top w:w="80" w:type="dxa"/>
-              <w:left w:w="80" w:type="dxa"/>
-              <w:bottom w:w="80" w:type="dxa"/>
-              <w:right w:w="80" w:type="dxa"/>
-            </w:tcMar>
-            <w:vAlign w:val="bottom"/>
-          </w:tcPr>
-          <w:p>
-            <w:pPr>
               <w:widowControl/>
               <w:spacing w:line="240" w:lineRule="auto"/>
               <w:rPr>
@@ -3397,7 +3246,6 @@
           </w:p>
         </w:tc>
       </w:tr>
-      <w:bookmarkEnd w:id="0"/>
     </w:tbl>
     <w:p>
       <w:pPr>
@@ -3611,16 +3459,8 @@
               <w:rPr>
                 <w:rFonts w:cs="Times New Roman"/>
               </w:rPr>
-              <w:t xml:space="preserve">The data type of  coordinates sending from Pi to </w:t>
-            </w:r>
-            <w:proofErr w:type="spellStart"/>
-            <w:r>
-              <w:rPr>
-                <w:rFonts w:cs="Times New Roman"/>
-              </w:rPr>
-              <w:t>SmartPhone</w:t>
-            </w:r>
-            <w:proofErr w:type="spellEnd"/>
+              <w:t>The data type of  coordinates sending from Pi to SmartPhone</w:t>
+            </w:r>
           </w:p>
         </w:tc>
         <w:tc>
@@ -3999,153 +3839,33 @@
               <w:rPr>
                 <w:rFonts w:cs="Times New Roman"/>
               </w:rPr>
-              <w:t xml:space="preserve">Emil </w:t>
-            </w:r>
-            <w:proofErr w:type="spellStart"/>
-            <w:r>
-              <w:rPr>
-                <w:rFonts w:cs="Times New Roman"/>
-              </w:rPr>
-              <w:t>Alegroth</w:t>
-            </w:r>
-            <w:proofErr w:type="spellEnd"/>
-            <w:r>
-              <w:rPr>
-                <w:rFonts w:cs="Times New Roman"/>
-              </w:rPr>
-              <w:t xml:space="preserve">, Chiara </w:t>
-            </w:r>
-            <w:proofErr w:type="spellStart"/>
-            <w:r>
-              <w:rPr>
-                <w:rFonts w:cs="Times New Roman"/>
-              </w:rPr>
-              <w:t>Lucatello</w:t>
-            </w:r>
-            <w:proofErr w:type="spellEnd"/>
-            <w:r>
-              <w:rPr>
-                <w:rFonts w:cs="Times New Roman"/>
-              </w:rPr>
-              <w:t xml:space="preserve">, Mayra </w:t>
-            </w:r>
-            <w:proofErr w:type="spellStart"/>
-            <w:r>
-              <w:rPr>
-                <w:rFonts w:cs="Times New Roman"/>
-              </w:rPr>
-              <w:t>Soliz</w:t>
-            </w:r>
-            <w:proofErr w:type="spellEnd"/>
-            <w:r>
-              <w:rPr>
-                <w:rFonts w:cs="Times New Roman"/>
-              </w:rPr>
-              <w:t xml:space="preserve">, </w:t>
-            </w:r>
-            <w:proofErr w:type="spellStart"/>
-            <w:r>
-              <w:rPr>
-                <w:rFonts w:cs="Times New Roman"/>
-              </w:rPr>
-              <w:t>Boyan</w:t>
-            </w:r>
-            <w:proofErr w:type="spellEnd"/>
-            <w:r>
-              <w:rPr>
-                <w:rFonts w:cs="Times New Roman"/>
-              </w:rPr>
-              <w:t xml:space="preserve"> Dai, Erik </w:t>
-            </w:r>
-            <w:proofErr w:type="spellStart"/>
-            <w:r>
-              <w:rPr>
-                <w:rFonts w:cs="Times New Roman"/>
-              </w:rPr>
-              <w:t>Laurin</w:t>
-            </w:r>
-            <w:proofErr w:type="spellEnd"/>
-            <w:r>
-              <w:rPr>
-                <w:rFonts w:cs="Times New Roman"/>
-              </w:rPr>
-              <w:t>, G</w:t>
-            </w:r>
-            <w:r>
-              <w:rPr>
-                <w:rFonts w:cs="Times New Roman"/>
-              </w:rPr>
-              <w:t xml:space="preserve">abriel </w:t>
-            </w:r>
-            <w:proofErr w:type="spellStart"/>
-            <w:r>
-              <w:rPr>
-                <w:rFonts w:cs="Times New Roman"/>
-              </w:rPr>
-              <w:t>Bulai</w:t>
-            </w:r>
-            <w:proofErr w:type="spellEnd"/>
-            <w:r>
-              <w:rPr>
-                <w:rFonts w:cs="Times New Roman"/>
-              </w:rPr>
-              <w:t xml:space="preserve">, </w:t>
-            </w:r>
-            <w:proofErr w:type="spellStart"/>
-            <w:r>
-              <w:rPr>
-                <w:rFonts w:cs="Times New Roman"/>
-              </w:rPr>
-              <w:t>Joacim</w:t>
-            </w:r>
-            <w:proofErr w:type="spellEnd"/>
-            <w:r>
-              <w:rPr>
-                <w:rFonts w:cs="Times New Roman"/>
-              </w:rPr>
-              <w:t xml:space="preserve"> </w:t>
-            </w:r>
-            <w:proofErr w:type="spellStart"/>
-            <w:r>
-              <w:rPr>
-                <w:rFonts w:cs="Times New Roman"/>
-              </w:rPr>
-              <w:t>Eberlen</w:t>
-            </w:r>
-            <w:proofErr w:type="spellEnd"/>
-            <w:r>
-              <w:rPr>
-                <w:rFonts w:cs="Times New Roman"/>
-              </w:rPr>
-              <w:t xml:space="preserve">, </w:t>
-            </w:r>
-            <w:proofErr w:type="spellStart"/>
-            <w:r>
-              <w:rPr>
-                <w:rFonts w:cs="Times New Roman"/>
-              </w:rPr>
-              <w:t>Justinas</w:t>
-            </w:r>
-            <w:proofErr w:type="spellEnd"/>
-            <w:r>
-              <w:rPr>
-                <w:rFonts w:cs="Times New Roman"/>
-              </w:rPr>
-              <w:t xml:space="preserve"> </w:t>
-            </w:r>
-            <w:proofErr w:type="spellStart"/>
-            <w:r>
-              <w:rPr>
-                <w:rFonts w:cs="Times New Roman"/>
-              </w:rPr>
-              <w:t>Stirbys</w:t>
-            </w:r>
-            <w:proofErr w:type="spellEnd"/>
-            <w:r>
-              <w:rPr>
-                <w:rFonts w:cs="Times New Roman"/>
-              </w:rPr>
-              <w:t>, Shaun McMurray</w:t>
+              <w:t>Micha</w:t>
+            </w:r>
+            <w:bookmarkStart w:id="0" w:name="_GoBack"/>
+            <w:bookmarkEnd w:id="0"/>
+            <w:r>
+              <w:rPr>
+                <w:rFonts w:cs="Times New Roman"/>
+              </w:rPr>
+              <w:t>l Palka</w:t>
+            </w:r>
+            <w:r>
+              <w:rPr>
+                <w:rFonts w:cs="Times New Roman"/>
+              </w:rPr>
+              <w:t xml:space="preserve">, Chiara Lucatello, Mayra </w:t>
+            </w:r>
+            <w:r>
+              <w:rPr>
+                <w:rFonts w:cs="Times New Roman"/>
+              </w:rPr>
+              <w:t>Soliz, Boyan Dai, Erik Laurin, G</w:t>
+            </w:r>
+            <w:r>
+              <w:rPr>
+                <w:rFonts w:cs="Times New Roman"/>
+              </w:rPr>
+              <w:t>abriel Bulai, Joacim Eberlen, Justinas Stirbys, Shaun McMurray</w:t>
             </w:r>
           </w:p>
         </w:tc>
@@ -4454,7 +4174,7 @@
       <w:rPr>
         <w:noProof/>
       </w:rPr>
-      <w:t>1</w:t>
+      <w:t>3</w:t>
     </w:r>
     <w:r>
       <w:fldChar w:fldCharType="end"/>

</xml_diff>